<commit_message>
hoàn thiện giao diện cơ bản, hoàn thiện logic cho play và modes button
</commit_message>
<xml_diff>
--- a/Project Design Document.docx
+++ b/Project Design Document.docx
@@ -2190,8 +2190,6 @@
               </w:rPr>
               <w:t>1.8</w:t>
             </w:r>
-            <w:bookmarkStart w:id="0" w:name="_GoBack"/>
-            <w:bookmarkEnd w:id="0"/>
           </w:p>
         </w:tc>
         <w:tc>
@@ -2216,7 +2214,23 @@
                 <w:sz w:val="28"/>
                 <w:szCs w:val="28"/>
               </w:rPr>
-              <w:t>1 mỗi 30s (riêng lần đầu tiên xuất hiện là 10s kể từ khi game bắt đầu)</w:t>
+              <w:t>1 mỗ</w:t>
+            </w:r>
+            <w:r>
+              <w:rPr>
+                <w:rFonts w:ascii="Times New Roman" w:hAnsi="Times New Roman" w:cs="Times New Roman"/>
+                <w:sz w:val="28"/>
+                <w:szCs w:val="28"/>
+              </w:rPr>
+              <w:t>i 31</w:t>
+            </w:r>
+            <w:r>
+              <w:rPr>
+                <w:rFonts w:ascii="Times New Roman" w:hAnsi="Times New Roman" w:cs="Times New Roman"/>
+                <w:sz w:val="28"/>
+                <w:szCs w:val="28"/>
+              </w:rPr>
+              <w:t>s (riêng lần đầu tiên xuất hiện là 10s kể từ khi game bắt đầu)</w:t>
             </w:r>
           </w:p>
         </w:tc>
@@ -2365,7 +2379,41 @@
                 <w:sz w:val="28"/>
                 <w:szCs w:val="28"/>
               </w:rPr>
-              <w:t>1 mỗi 35s (riêng lần đầu tiên xuất hiện là 15s kể từ khi game bắt đầu)</w:t>
+              <w:t>1 mỗ</w:t>
+            </w:r>
+            <w:r>
+              <w:rPr>
+                <w:rFonts w:ascii="Times New Roman" w:hAnsi="Times New Roman" w:cs="Times New Roman"/>
+                <w:sz w:val="28"/>
+                <w:szCs w:val="28"/>
+              </w:rPr>
+              <w:t>i 32</w:t>
+            </w:r>
+            <w:bookmarkStart w:id="0" w:name="_GoBack"/>
+            <w:bookmarkEnd w:id="0"/>
+            <w:r>
+              <w:rPr>
+                <w:rFonts w:ascii="Times New Roman" w:hAnsi="Times New Roman" w:cs="Times New Roman"/>
+                <w:sz w:val="28"/>
+                <w:szCs w:val="28"/>
+              </w:rPr>
+              <w:t>s (riêng lần đầu tiên xuất hiệ</w:t>
+            </w:r>
+            <w:r>
+              <w:rPr>
+                <w:rFonts w:ascii="Times New Roman" w:hAnsi="Times New Roman" w:cs="Times New Roman"/>
+                <w:sz w:val="28"/>
+                <w:szCs w:val="28"/>
+              </w:rPr>
+              <w:t>n là 10</w:t>
+            </w:r>
+            <w:r>
+              <w:rPr>
+                <w:rFonts w:ascii="Times New Roman" w:hAnsi="Times New Roman" w:cs="Times New Roman"/>
+                <w:sz w:val="28"/>
+                <w:szCs w:val="28"/>
+              </w:rPr>
+              <w:t>s kể từ khi game bắt đầu)</w:t>
             </w:r>
           </w:p>
         </w:tc>

</xml_diff>

<commit_message>
hoàn thiện logic restart, quit game
</commit_message>
<xml_diff>
--- a/Project Design Document.docx
+++ b/Project Design Document.docx
@@ -75,7 +75,7 @@
           <w:sz w:val="36"/>
           <w:szCs w:val="36"/>
         </w:rPr>
-        <w:t>Last update: 21/04</w:t>
+        <w:t>Last update: 21/05</w:t>
       </w:r>
       <w:r>
         <w:rPr>
@@ -113,36 +113,6 @@
       </w:r>
       <w:r>
         <w:t>Overview</w:t>
-      </w:r>
-    </w:p>
-    <w:p>
-      <w:pPr>
-        <w:pStyle w:val="Heading2"/>
-        <w:rPr>
-          <w:b/>
-        </w:rPr>
-      </w:pPr>
-      <w:r>
-        <w:t>Game T</w:t>
-      </w:r>
-      <w:r>
-        <w:t>itle</w:t>
-      </w:r>
-    </w:p>
-    <w:p>
-      <w:pPr>
-        <w:pStyle w:val="Heading2"/>
-      </w:pPr>
-      <w:r>
-        <w:t>Game Genre</w:t>
-      </w:r>
-    </w:p>
-    <w:p>
-      <w:pPr>
-        <w:pStyle w:val="Heading2"/>
-      </w:pPr>
-      <w:r>
-        <w:t>Game Perspective</w:t>
       </w:r>
     </w:p>
     <w:p>
@@ -191,21 +161,10 @@
     </w:p>
     <w:p>
       <w:pPr>
-        <w:pStyle w:val="ListParagraph"/>
-        <w:rPr>
-          <w:rFonts w:ascii="Times New Roman" w:hAnsi="Times New Roman" w:cs="Times New Roman"/>
-          <w:color w:val="000000" w:themeColor="text1"/>
-          <w:sz w:val="28"/>
-          <w:szCs w:val="28"/>
-        </w:rPr>
-      </w:pPr>
-    </w:p>
-    <w:p>
-      <w:pPr>
         <w:pStyle w:val="Heading2"/>
       </w:pPr>
       <w:r>
-        <w:t>Target Audience</w:t>
+        <w:t>Core Idea</w:t>
       </w:r>
     </w:p>
     <w:p>
@@ -239,39 +198,26 @@
           <w:sz w:val="28"/>
           <w:szCs w:val="28"/>
         </w:rPr>
-        <w:t>Age &gt;= 15</w:t>
-      </w:r>
-    </w:p>
-    <w:p>
-      <w:pPr>
-        <w:pStyle w:val="ListParagraph"/>
-        <w:ind w:left="1800"/>
-        <w:rPr>
-          <w:rFonts w:ascii="Times New Roman" w:hAnsi="Times New Roman" w:cs="Times New Roman"/>
-          <w:sz w:val="28"/>
-          <w:szCs w:val="28"/>
-        </w:rPr>
-      </w:pPr>
-    </w:p>
-    <w:p>
-      <w:pPr>
-        <w:pStyle w:val="Heading2"/>
-      </w:pPr>
-      <w:r>
-        <w:t>Core Idea</w:t>
-      </w:r>
-    </w:p>
-    <w:p>
-      <w:pPr>
-        <w:pStyle w:val="ListParagraph"/>
-        <w:ind w:left="1080"/>
-        <w:rPr>
-          <w:rFonts w:ascii="Times New Roman" w:hAnsi="Times New Roman" w:cs="Times New Roman"/>
-          <w:b/>
-          <w:sz w:val="28"/>
-          <w:szCs w:val="28"/>
-        </w:rPr>
-      </w:pPr>
+        <w:t>Di chuyển</w:t>
+      </w:r>
+      <w:r>
+        <w:rPr>
+          <w:rFonts w:ascii="Times New Roman" w:hAnsi="Times New Roman" w:cs="Times New Roman"/>
+          <w:sz w:val="28"/>
+          <w:szCs w:val="28"/>
+          <w:lang w:val="vi-VN"/>
+        </w:rPr>
+        <w:t xml:space="preserve"> player lên xu</w:t>
+      </w:r>
+      <w:r>
+        <w:rPr>
+          <w:rFonts w:ascii="Times New Roman" w:hAnsi="Times New Roman" w:cs="Times New Roman"/>
+          <w:sz w:val="28"/>
+          <w:szCs w:val="28"/>
+          <w:lang w:val="vi-VN"/>
+        </w:rPr>
+        <w:t>ống, bắn hạ kẻ thù để tăng điểm, kiếm tiền</w:t>
+      </w:r>
     </w:p>
     <w:p>
       <w:pPr>
@@ -291,26 +237,9 @@
           <w:rFonts w:ascii="Times New Roman" w:hAnsi="Times New Roman" w:cs="Times New Roman"/>
           <w:sz w:val="28"/>
           <w:szCs w:val="28"/>
-        </w:rPr>
-        <w:t>Di chuyển</w:t>
-      </w:r>
-      <w:r>
-        <w:rPr>
-          <w:rFonts w:ascii="Times New Roman" w:hAnsi="Times New Roman" w:cs="Times New Roman"/>
-          <w:sz w:val="28"/>
-          <w:szCs w:val="28"/>
           <w:lang w:val="vi-VN"/>
         </w:rPr>
-        <w:t xml:space="preserve"> player lên xu</w:t>
-      </w:r>
-      <w:r>
-        <w:rPr>
-          <w:rFonts w:ascii="Times New Roman" w:hAnsi="Times New Roman" w:cs="Times New Roman"/>
-          <w:sz w:val="28"/>
-          <w:szCs w:val="28"/>
-          <w:lang w:val="vi-VN"/>
-        </w:rPr>
-        <w:t>ống, bắn hạ kẻ thù để tăng điểm, kiếm tiền</w:t>
+        <w:t>Nhặt các boost để tăng cường sức mạnh</w:t>
       </w:r>
     </w:p>
     <w:p>
@@ -333,29 +262,6 @@
           <w:szCs w:val="28"/>
           <w:lang w:val="vi-VN"/>
         </w:rPr>
-        <w:t>Nhặt các boost để tăng cường sức mạnh</w:t>
-      </w:r>
-    </w:p>
-    <w:p>
-      <w:pPr>
-        <w:pStyle w:val="ListParagraph"/>
-        <w:numPr>
-          <w:ilvl w:val="0"/>
-          <w:numId w:val="1"/>
-        </w:numPr>
-        <w:rPr>
-          <w:rFonts w:ascii="Times New Roman" w:hAnsi="Times New Roman" w:cs="Times New Roman"/>
-          <w:sz w:val="28"/>
-          <w:szCs w:val="28"/>
-        </w:rPr>
-      </w:pPr>
-      <w:r>
-        <w:rPr>
-          <w:rFonts w:ascii="Times New Roman" w:hAnsi="Times New Roman" w:cs="Times New Roman"/>
-          <w:sz w:val="28"/>
-          <w:szCs w:val="28"/>
-          <w:lang w:val="vi-VN"/>
-        </w:rPr>
         <w:t>Dùng số tiền kiếm được để</w:t>
       </w:r>
       <w:r>
@@ -469,7 +375,6 @@
         </w:rPr>
       </w:pPr>
       <w:r>
-        <w:lastRenderedPageBreak/>
         <w:t>Game background</w:t>
       </w:r>
     </w:p>
@@ -543,6 +448,7 @@
           <w:sz w:val="28"/>
           <w:szCs w:val="28"/>
         </w:rPr>
+        <w:lastRenderedPageBreak/>
         <w:t>May thay, các hầm trú ẩn đã được xây dựng nhưng việc liên lạc với nhau rất khó khăn và không có gì đảm bảo rằng mọi người đề</w:t>
       </w:r>
       <w:r>
@@ -666,7 +572,39 @@
           <w:sz w:val="28"/>
           <w:szCs w:val="28"/>
         </w:rPr>
-        <w:t>nhiều loại map,</w:t>
+        <w:t>nhiều loạ</w:t>
+      </w:r>
+      <w:r>
+        <w:rPr>
+          <w:rFonts w:ascii="Times New Roman" w:hAnsi="Times New Roman" w:cs="Times New Roman"/>
+          <w:sz w:val="28"/>
+          <w:szCs w:val="28"/>
+        </w:rPr>
+        <w:t>i b</w:t>
+      </w:r>
+      <w:r>
+        <w:rPr>
+          <w:rFonts w:ascii="Times New Roman" w:hAnsi="Times New Roman" w:cs="Times New Roman"/>
+          <w:sz w:val="28"/>
+          <w:szCs w:val="28"/>
+        </w:rPr>
+        <w:t xml:space="preserve">oost, </w:t>
+      </w:r>
+      <w:r>
+        <w:rPr>
+          <w:rFonts w:ascii="Times New Roman" w:hAnsi="Times New Roman" w:cs="Times New Roman"/>
+          <w:sz w:val="28"/>
+          <w:szCs w:val="28"/>
+        </w:rPr>
+        <w:t>monster</w:t>
+      </w:r>
+      <w:r>
+        <w:rPr>
+          <w:rFonts w:ascii="Times New Roman" w:hAnsi="Times New Roman" w:cs="Times New Roman"/>
+          <w:sz w:val="28"/>
+          <w:szCs w:val="28"/>
+        </w:rPr>
+        <w:t xml:space="preserve">, mỗi boost có tác dụng khác </w:t>
       </w:r>
       <w:r>
         <w:rPr>
@@ -682,7 +620,15 @@
           <w:sz w:val="28"/>
           <w:szCs w:val="28"/>
         </w:rPr>
-        <w:t xml:space="preserve">boost, </w:t>
+        <w:t xml:space="preserve">nhau, </w:t>
+      </w:r>
+      <w:r>
+        <w:rPr>
+          <w:rFonts w:ascii="Times New Roman" w:hAnsi="Times New Roman" w:cs="Times New Roman"/>
+          <w:sz w:val="28"/>
+          <w:szCs w:val="28"/>
+        </w:rPr>
+        <w:t xml:space="preserve">mỗi </w:t>
       </w:r>
       <w:r>
         <w:rPr>
@@ -698,14 +644,6 @@
           <w:sz w:val="28"/>
           <w:szCs w:val="28"/>
         </w:rPr>
-        <w:t xml:space="preserve">, mỗi boost có tác dụng khác </w:t>
-      </w:r>
-      <w:r>
-        <w:rPr>
-          <w:rFonts w:ascii="Times New Roman" w:hAnsi="Times New Roman" w:cs="Times New Roman"/>
-          <w:sz w:val="28"/>
-          <w:szCs w:val="28"/>
-        </w:rPr>
         <w:t xml:space="preserve"> </w:t>
       </w:r>
       <w:r>
@@ -714,38 +652,6 @@
           <w:sz w:val="28"/>
           <w:szCs w:val="28"/>
         </w:rPr>
-        <w:t xml:space="preserve">nhau, </w:t>
-      </w:r>
-      <w:r>
-        <w:rPr>
-          <w:rFonts w:ascii="Times New Roman" w:hAnsi="Times New Roman" w:cs="Times New Roman"/>
-          <w:sz w:val="28"/>
-          <w:szCs w:val="28"/>
-        </w:rPr>
-        <w:t xml:space="preserve">mỗi </w:t>
-      </w:r>
-      <w:r>
-        <w:rPr>
-          <w:rFonts w:ascii="Times New Roman" w:hAnsi="Times New Roman" w:cs="Times New Roman"/>
-          <w:sz w:val="28"/>
-          <w:szCs w:val="28"/>
-        </w:rPr>
-        <w:t>monster</w:t>
-      </w:r>
-      <w:r>
-        <w:rPr>
-          <w:rFonts w:ascii="Times New Roman" w:hAnsi="Times New Roman" w:cs="Times New Roman"/>
-          <w:sz w:val="28"/>
-          <w:szCs w:val="28"/>
-        </w:rPr>
-        <w:t xml:space="preserve"> </w:t>
-      </w:r>
-      <w:r>
-        <w:rPr>
-          <w:rFonts w:ascii="Times New Roman" w:hAnsi="Times New Roman" w:cs="Times New Roman"/>
-          <w:sz w:val="28"/>
-          <w:szCs w:val="28"/>
-        </w:rPr>
         <w:t>có</w:t>
       </w:r>
       <w:r>
@@ -755,74 +661,6 @@
           <w:szCs w:val="28"/>
         </w:rPr>
         <w:t xml:space="preserve"> chỉ số khác nhau</w:t>
-      </w:r>
-    </w:p>
-    <w:p>
-      <w:pPr>
-        <w:pStyle w:val="ListParagraph"/>
-        <w:numPr>
-          <w:ilvl w:val="0"/>
-          <w:numId w:val="4"/>
-        </w:numPr>
-        <w:rPr>
-          <w:rFonts w:ascii="Times New Roman" w:hAnsi="Times New Roman" w:cs="Times New Roman"/>
-          <w:sz w:val="28"/>
-          <w:szCs w:val="28"/>
-        </w:rPr>
-      </w:pPr>
-      <w:r>
-        <w:rPr>
-          <w:rFonts w:ascii="Times New Roman" w:hAnsi="Times New Roman" w:cs="Times New Roman"/>
-          <w:sz w:val="28"/>
-          <w:szCs w:val="28"/>
-        </w:rPr>
-        <w:t xml:space="preserve">Có shop và </w:t>
-      </w:r>
-      <w:r>
-        <w:rPr>
-          <w:rFonts w:ascii="Times New Roman" w:hAnsi="Times New Roman" w:cs="Times New Roman"/>
-          <w:sz w:val="28"/>
-          <w:szCs w:val="28"/>
-        </w:rPr>
-        <w:t>inventory</w:t>
-      </w:r>
-    </w:p>
-    <w:p>
-      <w:pPr>
-        <w:pStyle w:val="ListParagraph"/>
-        <w:numPr>
-          <w:ilvl w:val="0"/>
-          <w:numId w:val="4"/>
-        </w:numPr>
-        <w:rPr>
-          <w:rFonts w:ascii="Times New Roman" w:hAnsi="Times New Roman" w:cs="Times New Roman"/>
-          <w:sz w:val="28"/>
-          <w:szCs w:val="28"/>
-        </w:rPr>
-      </w:pPr>
-      <w:r>
-        <w:rPr>
-          <w:rFonts w:ascii="Times New Roman" w:hAnsi="Times New Roman" w:cs="Times New Roman"/>
-          <w:sz w:val="28"/>
-          <w:szCs w:val="28"/>
-        </w:rPr>
-        <w:t>Hình ảnh nhân vậ</w:t>
-      </w:r>
-      <w:r>
-        <w:rPr>
-          <w:rFonts w:ascii="Times New Roman" w:hAnsi="Times New Roman" w:cs="Times New Roman"/>
-          <w:sz w:val="28"/>
-          <w:szCs w:val="28"/>
-        </w:rPr>
-        <w:t xml:space="preserve">t hiển thị trên </w:t>
-      </w:r>
-      <w:r>
-        <w:rPr>
-          <w:rFonts w:ascii="Times New Roman" w:hAnsi="Times New Roman" w:cs="Times New Roman"/>
-          <w:sz w:val="28"/>
-          <w:szCs w:val="28"/>
-        </w:rPr>
-        <w:t>màn hình khi vào game</w:t>
       </w:r>
     </w:p>
     <w:p>
@@ -987,7 +825,6 @@
           <w:sz w:val="28"/>
           <w:szCs w:val="28"/>
         </w:rPr>
-        <w:lastRenderedPageBreak/>
         <w:t>Khi nhân vật chạm vào</w:t>
       </w:r>
       <w:r>
@@ -1066,7 +903,15 @@
           <w:sz w:val="28"/>
           <w:szCs w:val="28"/>
         </w:rPr>
-        <w:t>Best score – số điểm cao nhất của tất cả màn chơi</w:t>
+        <w:t>High score</w:t>
+      </w:r>
+      <w:r>
+        <w:rPr>
+          <w:rFonts w:ascii="Times New Roman" w:hAnsi="Times New Roman" w:cs="Times New Roman"/>
+          <w:sz w:val="28"/>
+          <w:szCs w:val="28"/>
+        </w:rPr>
+        <w:t xml:space="preserve"> – số điểm cao nhất của tất cả màn chơi</w:t>
       </w:r>
     </w:p>
     <w:p>
@@ -1088,7 +933,39 @@
           <w:sz w:val="28"/>
           <w:szCs w:val="28"/>
         </w:rPr>
-        <w:t xml:space="preserve">High score – số điểm cao nhất ở mỗi </w:t>
+        <w:t>Current s</w:t>
+      </w:r>
+      <w:r>
+        <w:rPr>
+          <w:rFonts w:ascii="Times New Roman" w:hAnsi="Times New Roman" w:cs="Times New Roman"/>
+          <w:sz w:val="28"/>
+          <w:szCs w:val="28"/>
+        </w:rPr>
+        <w:t xml:space="preserve">core </w:t>
+      </w:r>
+      <w:r>
+        <w:rPr>
+          <w:rFonts w:ascii="Times New Roman" w:hAnsi="Times New Roman" w:cs="Times New Roman"/>
+          <w:sz w:val="28"/>
+          <w:szCs w:val="28"/>
+        </w:rPr>
+        <w:t>–</w:t>
+      </w:r>
+      <w:r>
+        <w:rPr>
+          <w:rFonts w:ascii="Times New Roman" w:hAnsi="Times New Roman" w:cs="Times New Roman"/>
+          <w:sz w:val="28"/>
+          <w:szCs w:val="28"/>
+        </w:rPr>
+        <w:t xml:space="preserve"> </w:t>
+      </w:r>
+      <w:r>
+        <w:rPr>
+          <w:rFonts w:ascii="Times New Roman" w:hAnsi="Times New Roman" w:cs="Times New Roman"/>
+          <w:sz w:val="28"/>
+          <w:szCs w:val="28"/>
+        </w:rPr>
+        <w:t xml:space="preserve"> số điểm cao nhất ở mỗi </w:t>
       </w:r>
       <w:r>
         <w:rPr>
@@ -1126,53 +1003,7 @@
           <w:sz w:val="28"/>
           <w:szCs w:val="28"/>
         </w:rPr>
-        <w:t xml:space="preserve">Lượng </w:t>
-      </w:r>
-      <w:r>
-        <w:rPr>
-          <w:rFonts w:ascii="Times New Roman" w:hAnsi="Times New Roman" w:cs="Times New Roman"/>
-          <w:sz w:val="28"/>
-          <w:szCs w:val="28"/>
-        </w:rPr>
-        <w:t>coin</w:t>
-      </w:r>
-      <w:r>
-        <w:rPr>
-          <w:rFonts w:ascii="Times New Roman" w:hAnsi="Times New Roman" w:cs="Times New Roman"/>
-          <w:sz w:val="28"/>
-          <w:szCs w:val="28"/>
-        </w:rPr>
-        <w:t xml:space="preserve"> thu thập được</w:t>
-      </w:r>
-    </w:p>
-    <w:p>
-      <w:pPr>
-        <w:pStyle w:val="ListParagraph"/>
-        <w:numPr>
-          <w:ilvl w:val="0"/>
-          <w:numId w:val="7"/>
-        </w:numPr>
-        <w:rPr>
-          <w:rFonts w:ascii="Times New Roman" w:hAnsi="Times New Roman" w:cs="Times New Roman"/>
-          <w:sz w:val="28"/>
-          <w:szCs w:val="28"/>
-        </w:rPr>
-      </w:pPr>
-      <w:r>
-        <w:rPr>
-          <w:rFonts w:ascii="Times New Roman" w:hAnsi="Times New Roman" w:cs="Times New Roman"/>
-          <w:sz w:val="28"/>
-          <w:szCs w:val="28"/>
-        </w:rPr>
         <w:t>Số lượng đạn</w:t>
-      </w:r>
-    </w:p>
-    <w:p>
-      <w:pPr>
-        <w:pStyle w:val="Heading2"/>
-      </w:pPr>
-      <w:r>
-        <w:t>Game Resources</w:t>
       </w:r>
     </w:p>
     <w:p>
@@ -1223,147 +1054,10 @@
     </w:p>
     <w:p>
       <w:pPr>
-        <w:pStyle w:val="Heading3"/>
-      </w:pPr>
-      <w:r>
-        <w:t>Coins</w:t>
-      </w:r>
-    </w:p>
-    <w:p>
-      <w:pPr>
-        <w:pStyle w:val="ListParagraph"/>
-        <w:numPr>
-          <w:ilvl w:val="0"/>
-          <w:numId w:val="8"/>
-        </w:numPr>
-        <w:rPr>
-          <w:rFonts w:ascii="Times New Roman" w:hAnsi="Times New Roman" w:cs="Times New Roman"/>
-          <w:sz w:val="28"/>
-          <w:szCs w:val="28"/>
-        </w:rPr>
-      </w:pPr>
-      <w:r>
-        <w:rPr>
-          <w:rFonts w:ascii="Times New Roman" w:hAnsi="Times New Roman" w:cs="Times New Roman"/>
-          <w:sz w:val="28"/>
-          <w:szCs w:val="28"/>
-        </w:rPr>
-        <w:t>Lượng coin</w:t>
-      </w:r>
-      <w:r>
-        <w:rPr>
-          <w:rFonts w:ascii="Times New Roman" w:hAnsi="Times New Roman" w:cs="Times New Roman"/>
-          <w:sz w:val="28"/>
-          <w:szCs w:val="28"/>
-        </w:rPr>
-        <w:t xml:space="preserve"> </w:t>
-      </w:r>
-      <w:r>
-        <w:rPr>
-          <w:rFonts w:ascii="Times New Roman" w:hAnsi="Times New Roman" w:cs="Times New Roman"/>
-          <w:sz w:val="28"/>
-          <w:szCs w:val="28"/>
-        </w:rPr>
-        <w:t xml:space="preserve">thu thập được từ </w:t>
-      </w:r>
-      <w:r>
-        <w:rPr>
-          <w:rFonts w:ascii="Times New Roman" w:hAnsi="Times New Roman" w:cs="Times New Roman"/>
-          <w:sz w:val="28"/>
-          <w:szCs w:val="28"/>
-        </w:rPr>
-        <w:t>monster</w:t>
-      </w:r>
-      <w:r>
-        <w:rPr>
-          <w:rFonts w:ascii="Times New Roman" w:hAnsi="Times New Roman" w:cs="Times New Roman"/>
-          <w:sz w:val="28"/>
-          <w:szCs w:val="28"/>
-        </w:rPr>
-        <w:t xml:space="preserve"> là khác nhau</w:t>
-      </w:r>
-    </w:p>
-    <w:p>
-      <w:pPr>
-        <w:pStyle w:val="ListParagraph"/>
-        <w:numPr>
-          <w:ilvl w:val="0"/>
-          <w:numId w:val="8"/>
-        </w:numPr>
-        <w:rPr>
-          <w:rFonts w:ascii="Times New Roman" w:hAnsi="Times New Roman" w:cs="Times New Roman"/>
-          <w:sz w:val="28"/>
-          <w:szCs w:val="28"/>
-        </w:rPr>
-      </w:pPr>
-      <w:r>
-        <w:rPr>
-          <w:rFonts w:ascii="Times New Roman" w:hAnsi="Times New Roman" w:cs="Times New Roman"/>
-          <w:sz w:val="28"/>
-          <w:szCs w:val="28"/>
-        </w:rPr>
-        <w:t>Monster</w:t>
-      </w:r>
-      <w:r>
-        <w:rPr>
-          <w:rFonts w:ascii="Times New Roman" w:hAnsi="Times New Roman" w:cs="Times New Roman"/>
-          <w:sz w:val="28"/>
-          <w:szCs w:val="28"/>
-        </w:rPr>
-        <w:t xml:space="preserve"> càng khó tiêu diệt càng nhiề</w:t>
-      </w:r>
-      <w:r>
-        <w:rPr>
-          <w:rFonts w:ascii="Times New Roman" w:hAnsi="Times New Roman" w:cs="Times New Roman"/>
-          <w:sz w:val="28"/>
-          <w:szCs w:val="28"/>
-        </w:rPr>
-        <w:t xml:space="preserve">u </w:t>
-      </w:r>
-      <w:r>
-        <w:rPr>
-          <w:rFonts w:ascii="Times New Roman" w:hAnsi="Times New Roman" w:cs="Times New Roman"/>
-          <w:sz w:val="28"/>
-          <w:szCs w:val="28"/>
-        </w:rPr>
-        <w:t>coin</w:t>
-      </w:r>
-    </w:p>
-    <w:p>
-      <w:pPr>
-        <w:pStyle w:val="ListParagraph"/>
-        <w:numPr>
-          <w:ilvl w:val="0"/>
-          <w:numId w:val="8"/>
-        </w:numPr>
-        <w:rPr>
-          <w:rFonts w:ascii="Times New Roman" w:hAnsi="Times New Roman" w:cs="Times New Roman"/>
-          <w:sz w:val="28"/>
-          <w:szCs w:val="28"/>
-        </w:rPr>
-      </w:pPr>
-      <w:r>
-        <w:rPr>
-          <w:rFonts w:ascii="Times New Roman" w:hAnsi="Times New Roman" w:cs="Times New Roman"/>
-          <w:sz w:val="28"/>
-          <w:szCs w:val="28"/>
-        </w:rPr>
-        <w:t>Coin</w:t>
-      </w:r>
-      <w:r>
-        <w:rPr>
-          <w:rFonts w:ascii="Times New Roman" w:hAnsi="Times New Roman" w:cs="Times New Roman"/>
-          <w:sz w:val="28"/>
-          <w:szCs w:val="28"/>
-        </w:rPr>
-        <w:t xml:space="preserve"> được sử dụng để mua nhân vật</w:t>
-      </w:r>
-    </w:p>
-    <w:p>
-      <w:pPr>
-        <w:pStyle w:val="Heading3"/>
-      </w:pPr>
-      <w:r>
+        <w:pStyle w:val="Heading2"/>
+      </w:pPr>
+      <w:r>
+        <w:lastRenderedPageBreak/>
         <w:t>Bullet</w:t>
       </w:r>
     </w:p>
@@ -2389,8 +2083,6 @@
               </w:rPr>
               <w:t>i 32</w:t>
             </w:r>
-            <w:bookmarkStart w:id="0" w:name="_GoBack"/>
-            <w:bookmarkEnd w:id="0"/>
             <w:r>
               <w:rPr>
                 <w:rFonts w:ascii="Times New Roman" w:hAnsi="Times New Roman" w:cs="Times New Roman"/>
@@ -2482,255 +2174,6 @@
         <w:pStyle w:val="Heading2"/>
       </w:pPr>
       <w:r>
-        <w:t>Environment</w:t>
-      </w:r>
-    </w:p>
-    <w:p>
-      <w:pPr>
-        <w:pStyle w:val="ListParagraph"/>
-        <w:numPr>
-          <w:ilvl w:val="0"/>
-          <w:numId w:val="12"/>
-        </w:numPr>
-        <w:rPr>
-          <w:rFonts w:ascii="Times New Roman" w:hAnsi="Times New Roman" w:cs="Times New Roman"/>
-          <w:sz w:val="28"/>
-          <w:szCs w:val="28"/>
-        </w:rPr>
-      </w:pPr>
-      <w:r>
-        <w:rPr>
-          <w:rFonts w:ascii="Times New Roman" w:hAnsi="Times New Roman" w:cs="Times New Roman"/>
-          <w:sz w:val="28"/>
-          <w:szCs w:val="28"/>
-        </w:rPr>
-        <w:t>Thành phố New</w:t>
-      </w:r>
-      <w:r>
-        <w:rPr>
-          <w:rFonts w:ascii="Times New Roman" w:hAnsi="Times New Roman" w:cs="Times New Roman"/>
-          <w:sz w:val="28"/>
-          <w:szCs w:val="28"/>
-        </w:rPr>
-        <w:t xml:space="preserve"> </w:t>
-      </w:r>
-      <w:r>
-        <w:rPr>
-          <w:rFonts w:ascii="Times New Roman" w:hAnsi="Times New Roman" w:cs="Times New Roman"/>
-          <w:sz w:val="28"/>
-          <w:szCs w:val="28"/>
-        </w:rPr>
-        <w:t xml:space="preserve">York hoang tàn </w:t>
-      </w:r>
-    </w:p>
-    <w:p>
-      <w:pPr>
-        <w:pStyle w:val="ListParagraph"/>
-        <w:numPr>
-          <w:ilvl w:val="0"/>
-          <w:numId w:val="12"/>
-        </w:numPr>
-        <w:rPr>
-          <w:rFonts w:ascii="Times New Roman" w:hAnsi="Times New Roman" w:cs="Times New Roman"/>
-          <w:sz w:val="28"/>
-          <w:szCs w:val="28"/>
-        </w:rPr>
-      </w:pPr>
-      <w:r>
-        <w:rPr>
-          <w:rFonts w:ascii="Times New Roman" w:hAnsi="Times New Roman" w:cs="Times New Roman"/>
-          <w:sz w:val="28"/>
-          <w:szCs w:val="28"/>
-        </w:rPr>
-        <w:t>Closed world</w:t>
-      </w:r>
-    </w:p>
-    <w:p>
-      <w:pPr>
-        <w:pStyle w:val="ListParagraph"/>
-        <w:numPr>
-          <w:ilvl w:val="0"/>
-          <w:numId w:val="12"/>
-        </w:numPr>
-        <w:rPr>
-          <w:rFonts w:ascii="Times New Roman" w:hAnsi="Times New Roman" w:cs="Times New Roman"/>
-          <w:sz w:val="28"/>
-          <w:szCs w:val="28"/>
-        </w:rPr>
-      </w:pPr>
-      <w:r>
-        <w:rPr>
-          <w:rFonts w:ascii="Times New Roman" w:hAnsi="Times New Roman" w:cs="Times New Roman"/>
-          <w:sz w:val="28"/>
-          <w:szCs w:val="28"/>
-        </w:rPr>
-        <w:t xml:space="preserve">Mỗi cấp độ mỗi map: </w:t>
-      </w:r>
-    </w:p>
-    <w:p>
-      <w:pPr>
-        <w:pStyle w:val="ListParagraph"/>
-        <w:numPr>
-          <w:ilvl w:val="1"/>
-          <w:numId w:val="12"/>
-        </w:numPr>
-        <w:rPr>
-          <w:rFonts w:ascii="Times New Roman" w:hAnsi="Times New Roman" w:cs="Times New Roman"/>
-          <w:sz w:val="28"/>
-          <w:szCs w:val="28"/>
-        </w:rPr>
-      </w:pPr>
-      <w:r>
-        <w:rPr>
-          <w:rFonts w:ascii="Times New Roman" w:hAnsi="Times New Roman" w:cs="Times New Roman"/>
-          <w:sz w:val="28"/>
-          <w:szCs w:val="28"/>
-        </w:rPr>
-        <w:t>Easy: Ban ngày</w:t>
-      </w:r>
-    </w:p>
-    <w:p>
-      <w:pPr>
-        <w:pStyle w:val="ListParagraph"/>
-        <w:numPr>
-          <w:ilvl w:val="1"/>
-          <w:numId w:val="12"/>
-        </w:numPr>
-        <w:rPr>
-          <w:rFonts w:ascii="Times New Roman" w:hAnsi="Times New Roman" w:cs="Times New Roman"/>
-          <w:sz w:val="28"/>
-          <w:szCs w:val="28"/>
-        </w:rPr>
-      </w:pPr>
-      <w:r>
-        <w:rPr>
-          <w:rFonts w:ascii="Times New Roman" w:hAnsi="Times New Roman" w:cs="Times New Roman"/>
-          <w:sz w:val="28"/>
-          <w:szCs w:val="28"/>
-        </w:rPr>
-        <w:t>Normal: Ban đêm</w:t>
-      </w:r>
-    </w:p>
-    <w:p>
-      <w:pPr>
-        <w:pStyle w:val="ListParagraph"/>
-        <w:numPr>
-          <w:ilvl w:val="1"/>
-          <w:numId w:val="12"/>
-        </w:numPr>
-        <w:rPr>
-          <w:rFonts w:ascii="Times New Roman" w:hAnsi="Times New Roman" w:cs="Times New Roman"/>
-          <w:sz w:val="28"/>
-          <w:szCs w:val="28"/>
-        </w:rPr>
-      </w:pPr>
-      <w:r>
-        <w:rPr>
-          <w:rFonts w:ascii="Times New Roman" w:hAnsi="Times New Roman" w:cs="Times New Roman"/>
-          <w:sz w:val="28"/>
-          <w:szCs w:val="28"/>
-        </w:rPr>
-        <w:t>Hard: Trăng máu</w:t>
-      </w:r>
-    </w:p>
-    <w:p>
-      <w:pPr>
-        <w:pStyle w:val="Heading2"/>
-      </w:pPr>
-      <w:r>
-        <w:t>Characters</w:t>
-      </w:r>
-    </w:p>
-    <w:p>
-      <w:pPr>
-        <w:pStyle w:val="Heading3"/>
-      </w:pPr>
-      <w:r>
-        <w:t>Player Characters</w:t>
-      </w:r>
-    </w:p>
-    <w:p>
-      <w:pPr>
-        <w:pStyle w:val="ListParagraph"/>
-        <w:numPr>
-          <w:ilvl w:val="0"/>
-          <w:numId w:val="13"/>
-        </w:numPr>
-        <w:rPr>
-          <w:rFonts w:ascii="Times New Roman" w:hAnsi="Times New Roman" w:cs="Times New Roman"/>
-          <w:b/>
-          <w:sz w:val="28"/>
-          <w:szCs w:val="28"/>
-        </w:rPr>
-      </w:pPr>
-      <w:r>
-        <w:rPr>
-          <w:rFonts w:ascii="Times New Roman" w:hAnsi="Times New Roman" w:cs="Times New Roman"/>
-          <w:sz w:val="28"/>
-          <w:szCs w:val="28"/>
-        </w:rPr>
-        <w:t>Nhân vật được chọn ngoài sảnh, có thể thay đổi trong inventory</w:t>
-      </w:r>
-    </w:p>
-    <w:p>
-      <w:pPr>
-        <w:pStyle w:val="Heading3"/>
-      </w:pPr>
-      <w:r>
-        <w:t>Non-player Characters</w:t>
-      </w:r>
-    </w:p>
-    <w:p>
-      <w:pPr>
-        <w:pStyle w:val="ListParagraph"/>
-        <w:numPr>
-          <w:ilvl w:val="0"/>
-          <w:numId w:val="13"/>
-        </w:numPr>
-        <w:rPr>
-          <w:rFonts w:ascii="Times New Roman" w:hAnsi="Times New Roman" w:cs="Times New Roman"/>
-          <w:sz w:val="28"/>
-          <w:szCs w:val="28"/>
-        </w:rPr>
-      </w:pPr>
-      <w:r>
-        <w:rPr>
-          <w:rFonts w:ascii="Times New Roman" w:hAnsi="Times New Roman" w:cs="Times New Roman"/>
-          <w:sz w:val="28"/>
-          <w:szCs w:val="28"/>
-        </w:rPr>
-        <w:t>Monster</w:t>
-      </w:r>
-      <w:r>
-        <w:rPr>
-          <w:rFonts w:ascii="Times New Roman" w:hAnsi="Times New Roman" w:cs="Times New Roman"/>
-          <w:sz w:val="28"/>
-          <w:szCs w:val="28"/>
-        </w:rPr>
-        <w:t>s</w:t>
-      </w:r>
-      <w:r>
-        <w:rPr>
-          <w:rFonts w:ascii="Times New Roman" w:hAnsi="Times New Roman" w:cs="Times New Roman"/>
-          <w:sz w:val="28"/>
-          <w:szCs w:val="28"/>
-        </w:rPr>
-        <w:t>: lượng m</w:t>
-      </w:r>
-      <w:r>
-        <w:rPr>
-          <w:rFonts w:ascii="Times New Roman" w:hAnsi="Times New Roman" w:cs="Times New Roman"/>
-          <w:sz w:val="28"/>
-          <w:szCs w:val="28"/>
-        </w:rPr>
-        <w:t>áu khác nhau</w:t>
-      </w:r>
-    </w:p>
-    <w:p>
-      <w:pPr>
-        <w:pStyle w:val="Heading2"/>
-      </w:pPr>
-      <w:r>
         <w:t>Collectable Boosts</w:t>
       </w:r>
     </w:p>
@@ -2754,15 +2197,39 @@
           <w:sz w:val="28"/>
           <w:szCs w:val="28"/>
         </w:rPr>
-        <w:t>Giảm thời gian nạp đạn 20</w:t>
-      </w:r>
-      <w:r>
-        <w:rPr>
-          <w:rFonts w:ascii="Times New Roman" w:hAnsi="Times New Roman" w:cs="Times New Roman"/>
-          <w:sz w:val="28"/>
-          <w:szCs w:val="28"/>
-        </w:rPr>
-        <w:t>/40</w:t>
+        <w:t>Giảm thời gian nạp đạ</w:t>
+      </w:r>
+      <w:r>
+        <w:rPr>
+          <w:rFonts w:ascii="Times New Roman" w:hAnsi="Times New Roman" w:cs="Times New Roman"/>
+          <w:sz w:val="28"/>
+          <w:szCs w:val="28"/>
+        </w:rPr>
+        <w:t>n 1</w:t>
+      </w:r>
+      <w:r>
+        <w:rPr>
+          <w:rFonts w:ascii="Times New Roman" w:hAnsi="Times New Roman" w:cs="Times New Roman"/>
+          <w:sz w:val="28"/>
+          <w:szCs w:val="28"/>
+        </w:rPr>
+        <w:t>0</w:t>
+      </w:r>
+      <w:r>
+        <w:rPr>
+          <w:rFonts w:ascii="Times New Roman" w:hAnsi="Times New Roman" w:cs="Times New Roman"/>
+          <w:sz w:val="28"/>
+          <w:szCs w:val="28"/>
+        </w:rPr>
+        <w:t>/2</w:t>
+      </w:r>
+      <w:r>
+        <w:rPr>
+          <w:rFonts w:ascii="Times New Roman" w:hAnsi="Times New Roman" w:cs="Times New Roman"/>
+          <w:sz w:val="28"/>
+          <w:szCs w:val="28"/>
+        </w:rPr>
+        <w:t>0</w:t>
       </w:r>
       <w:r>
         <w:rPr>
@@ -2848,7 +2315,6 @@
         <w:pStyle w:val="Heading1"/>
       </w:pPr>
       <w:r>
-        <w:lastRenderedPageBreak/>
         <w:t>Game Play I/O Controls &amp; GUI Interfaces</w:t>
       </w:r>
     </w:p>
@@ -3163,24 +2629,16 @@
         <w:t>GUI Interfaces</w:t>
       </w:r>
     </w:p>
+    <w:p/>
+    <w:p/>
     <w:p>
       <w:pPr>
         <w:pStyle w:val="Heading3"/>
       </w:pPr>
       <w:r>
+        <w:lastRenderedPageBreak/>
         <w:t>Main Menu</w:t>
       </w:r>
-    </w:p>
-    <w:p>
-      <w:pPr>
-        <w:pStyle w:val="ListParagraph"/>
-        <w:ind w:left="1080"/>
-        <w:rPr>
-          <w:rFonts w:ascii="Times New Roman" w:hAnsi="Times New Roman" w:cs="Times New Roman"/>
-          <w:sz w:val="28"/>
-          <w:szCs w:val="28"/>
-        </w:rPr>
-      </w:pPr>
     </w:p>
     <w:tbl>
       <w:tblPr>
@@ -3268,7 +2726,7 @@
                 <w:sz w:val="28"/>
                 <w:szCs w:val="28"/>
               </w:rPr>
-              <w:t>Shop</w:t>
+              <w:t>Play</w:t>
             </w:r>
           </w:p>
         </w:tc>
@@ -3293,7 +2751,59 @@
                 <w:sz w:val="28"/>
                 <w:szCs w:val="28"/>
               </w:rPr>
-              <w:t>Character shop</w:t>
+              <w:t>Bắt đầu chơi</w:t>
+            </w:r>
+          </w:p>
+        </w:tc>
+      </w:tr>
+      <w:tr>
+        <w:tc>
+          <w:tcPr>
+            <w:tcW w:w="2160" w:type="dxa"/>
+            <w:shd w:val="clear" w:color="auto" w:fill="DEEAF6" w:themeFill="accent1" w:themeFillTint="33"/>
+          </w:tcPr>
+          <w:p>
+            <w:pPr>
+              <w:pStyle w:val="ListParagraph"/>
+              <w:ind w:left="0"/>
+              <w:rPr>
+                <w:rFonts w:ascii="Times New Roman" w:hAnsi="Times New Roman" w:cs="Times New Roman"/>
+                <w:sz w:val="28"/>
+                <w:szCs w:val="28"/>
+              </w:rPr>
+            </w:pPr>
+            <w:r>
+              <w:rPr>
+                <w:rFonts w:ascii="Times New Roman" w:hAnsi="Times New Roman" w:cs="Times New Roman"/>
+                <w:sz w:val="28"/>
+                <w:szCs w:val="28"/>
+              </w:rPr>
+              <w:t>Modes</w:t>
+            </w:r>
+          </w:p>
+        </w:tc>
+        <w:tc>
+          <w:tcPr>
+            <w:tcW w:w="6475" w:type="dxa"/>
+            <w:shd w:val="clear" w:color="auto" w:fill="DEEAF6" w:themeFill="accent1" w:themeFillTint="33"/>
+          </w:tcPr>
+          <w:p>
+            <w:pPr>
+              <w:pStyle w:val="ListParagraph"/>
+              <w:ind w:left="0"/>
+              <w:rPr>
+                <w:rFonts w:ascii="Times New Roman" w:hAnsi="Times New Roman" w:cs="Times New Roman"/>
+                <w:sz w:val="28"/>
+                <w:szCs w:val="28"/>
+              </w:rPr>
+            </w:pPr>
+            <w:r>
+              <w:rPr>
+                <w:rFonts w:ascii="Times New Roman" w:hAnsi="Times New Roman" w:cs="Times New Roman"/>
+                <w:sz w:val="28"/>
+                <w:szCs w:val="28"/>
+              </w:rPr>
+              <w:t>Cấp độ màn chơi</w:t>
             </w:r>
           </w:p>
         </w:tc>
@@ -3348,7 +2858,7 @@
                 <w:sz w:val="28"/>
                 <w:szCs w:val="28"/>
               </w:rPr>
-              <w:t>Exit the game</w:t>
+              <w:t>Thoát trò chơi</w:t>
             </w:r>
           </w:p>
         </w:tc>
@@ -3378,6 +2888,9 @@
       </w:pPr>
       <w:r>
         <w:t>Mode</w:t>
+      </w:r>
+      <w:r>
+        <w:t>s</w:t>
       </w:r>
       <w:r>
         <w:t xml:space="preserve"> Menu</w:t>
@@ -3469,7 +2982,7 @@
                 <w:sz w:val="28"/>
                 <w:szCs w:val="28"/>
               </w:rPr>
-              <w:t>Level</w:t>
+              <w:t>Modes</w:t>
             </w:r>
           </w:p>
         </w:tc>
@@ -3503,6 +3016,9 @@
         <w:tblPrEx>
           <w:shd w:val="clear" w:color="auto" w:fill="auto"/>
         </w:tblPrEx>
+        <w:trPr>
+          <w:trHeight w:val="215"/>
+        </w:trPr>
         <w:tc>
           <w:tcPr>
             <w:tcW w:w="2160" w:type="dxa"/>
@@ -3549,31 +3065,7 @@
                 <w:sz w:val="28"/>
                 <w:szCs w:val="28"/>
               </w:rPr>
-              <w:t>Back to</w:t>
-            </w:r>
-            <w:r>
-              <w:rPr>
-                <w:rFonts w:ascii="Times New Roman" w:hAnsi="Times New Roman" w:cs="Times New Roman"/>
-                <w:sz w:val="28"/>
-                <w:szCs w:val="28"/>
-              </w:rPr>
-              <w:t xml:space="preserve"> </w:t>
-            </w:r>
-            <w:r>
-              <w:rPr>
-                <w:rFonts w:ascii="Times New Roman" w:hAnsi="Times New Roman" w:cs="Times New Roman"/>
-                <w:sz w:val="28"/>
-                <w:szCs w:val="28"/>
-              </w:rPr>
-              <w:t>Main M</w:t>
-            </w:r>
-            <w:r>
-              <w:rPr>
-                <w:rFonts w:ascii="Times New Roman" w:hAnsi="Times New Roman" w:cs="Times New Roman"/>
-                <w:sz w:val="28"/>
-                <w:szCs w:val="28"/>
-              </w:rPr>
-              <w:t>enu</w:t>
+              <w:t>Quay về menu chính</w:t>
             </w:r>
           </w:p>
         </w:tc>
@@ -3708,7 +3200,39 @@
                 <w:sz w:val="28"/>
                 <w:szCs w:val="28"/>
               </w:rPr>
-              <w:t>High score, Coin, Bullet</w:t>
+              <w:t xml:space="preserve">High score, </w:t>
+            </w:r>
+            <w:r>
+              <w:rPr>
+                <w:rFonts w:ascii="Times New Roman" w:hAnsi="Times New Roman" w:cs="Times New Roman"/>
+                <w:sz w:val="28"/>
+                <w:szCs w:val="28"/>
+              </w:rPr>
+              <w:t>Bullet</w:t>
+            </w:r>
+            <w:r>
+              <w:rPr>
+                <w:rFonts w:ascii="Times New Roman" w:hAnsi="Times New Roman" w:cs="Times New Roman"/>
+                <w:sz w:val="28"/>
+                <w:szCs w:val="28"/>
+              </w:rPr>
+              <w:t xml:space="preserve">, </w:t>
+            </w:r>
+            <w:r>
+              <w:rPr>
+                <w:rFonts w:ascii="Times New Roman" w:hAnsi="Times New Roman" w:cs="Times New Roman"/>
+                <w:sz w:val="28"/>
+                <w:szCs w:val="28"/>
+              </w:rPr>
+              <w:t>Current s</w:t>
+            </w:r>
+            <w:r>
+              <w:rPr>
+                <w:rFonts w:ascii="Times New Roman" w:hAnsi="Times New Roman" w:cs="Times New Roman"/>
+                <w:sz w:val="28"/>
+                <w:szCs w:val="28"/>
+              </w:rPr>
+              <w:t>core</w:t>
             </w:r>
           </w:p>
         </w:tc>
@@ -3763,7 +3287,7 @@
                 <w:sz w:val="28"/>
                 <w:szCs w:val="28"/>
               </w:rPr>
-              <w:t>Pause the game</w:t>
+              <w:t>Tạm dừng trò chơi</w:t>
             </w:r>
           </w:p>
         </w:tc>
@@ -3888,8 +3412,10 @@
                 <w:sz w:val="28"/>
                 <w:szCs w:val="28"/>
               </w:rPr>
-              <w:t>Exit</w:t>
-            </w:r>
+              <w:t>Home</w:t>
+            </w:r>
+            <w:bookmarkStart w:id="0" w:name="_GoBack"/>
+            <w:bookmarkEnd w:id="0"/>
           </w:p>
         </w:tc>
         <w:tc>
@@ -3913,7 +3439,59 @@
                 <w:sz w:val="28"/>
                 <w:szCs w:val="28"/>
               </w:rPr>
-              <w:t>Back to Main Menu</w:t>
+              <w:t>Quay về menu chính</w:t>
+            </w:r>
+          </w:p>
+        </w:tc>
+      </w:tr>
+      <w:tr>
+        <w:tc>
+          <w:tcPr>
+            <w:tcW w:w="2160" w:type="dxa"/>
+            <w:shd w:val="clear" w:color="auto" w:fill="DEEAF6" w:themeFill="accent1" w:themeFillTint="33"/>
+          </w:tcPr>
+          <w:p>
+            <w:pPr>
+              <w:pStyle w:val="ListParagraph"/>
+              <w:ind w:left="0"/>
+              <w:rPr>
+                <w:rFonts w:ascii="Times New Roman" w:hAnsi="Times New Roman" w:cs="Times New Roman"/>
+                <w:sz w:val="28"/>
+                <w:szCs w:val="28"/>
+              </w:rPr>
+            </w:pPr>
+            <w:r>
+              <w:rPr>
+                <w:rFonts w:ascii="Times New Roman" w:hAnsi="Times New Roman" w:cs="Times New Roman"/>
+                <w:sz w:val="28"/>
+                <w:szCs w:val="28"/>
+              </w:rPr>
+              <w:t>Restart</w:t>
+            </w:r>
+          </w:p>
+        </w:tc>
+        <w:tc>
+          <w:tcPr>
+            <w:tcW w:w="6475" w:type="dxa"/>
+            <w:shd w:val="clear" w:color="auto" w:fill="DEEAF6" w:themeFill="accent1" w:themeFillTint="33"/>
+          </w:tcPr>
+          <w:p>
+            <w:pPr>
+              <w:pStyle w:val="ListParagraph"/>
+              <w:ind w:left="0"/>
+              <w:rPr>
+                <w:rFonts w:ascii="Times New Roman" w:hAnsi="Times New Roman" w:cs="Times New Roman"/>
+                <w:sz w:val="28"/>
+                <w:szCs w:val="28"/>
+              </w:rPr>
+            </w:pPr>
+            <w:r>
+              <w:rPr>
+                <w:rFonts w:ascii="Times New Roman" w:hAnsi="Times New Roman" w:cs="Times New Roman"/>
+                <w:sz w:val="28"/>
+                <w:szCs w:val="28"/>
+              </w:rPr>
+              <w:t>Tái khởi động màn chơi</w:t>
             </w:r>
           </w:p>
         </w:tc>
@@ -3968,7 +3546,7 @@
                 <w:sz w:val="28"/>
                 <w:szCs w:val="28"/>
               </w:rPr>
-              <w:t>Resume the game</w:t>
+              <w:t>Tiếp tục màn chơi</w:t>
             </w:r>
           </w:p>
         </w:tc>
@@ -6149,7 +5727,7 @@
     <w:link w:val="Heading1Char"/>
     <w:uiPriority w:val="9"/>
     <w:qFormat/>
-    <w:rsid w:val="00896795"/>
+    <w:rsid w:val="00886A39"/>
     <w:pPr>
       <w:keepNext/>
       <w:keepLines/>
@@ -6162,7 +5740,7 @@
     <w:rPr>
       <w:rFonts w:ascii="Times New Roman" w:eastAsiaTheme="majorEastAsia" w:hAnsi="Times New Roman" w:cstheme="majorBidi"/>
       <w:b/>
-      <w:color w:val="2E74B5" w:themeColor="accent1" w:themeShade="BF"/>
+      <w:color w:val="000000" w:themeColor="text1"/>
       <w:sz w:val="40"/>
       <w:szCs w:val="32"/>
     </w:rPr>
@@ -6175,7 +5753,7 @@
     <w:uiPriority w:val="9"/>
     <w:unhideWhenUsed/>
     <w:qFormat/>
-    <w:rsid w:val="006773DD"/>
+    <w:rsid w:val="00886A39"/>
     <w:pPr>
       <w:keepNext/>
       <w:keepLines/>
@@ -6189,7 +5767,7 @@
     </w:pPr>
     <w:rPr>
       <w:rFonts w:ascii="Times New Roman" w:eastAsiaTheme="majorEastAsia" w:hAnsi="Times New Roman" w:cstheme="majorBidi"/>
-      <w:color w:val="2E74B5" w:themeColor="accent1" w:themeShade="BF"/>
+      <w:color w:val="000000" w:themeColor="text1"/>
       <w:sz w:val="32"/>
       <w:szCs w:val="26"/>
     </w:rPr>
@@ -6450,11 +6028,11 @@
     <w:basedOn w:val="DefaultParagraphFont"/>
     <w:link w:val="Heading1"/>
     <w:uiPriority w:val="9"/>
-    <w:rsid w:val="00896795"/>
+    <w:rsid w:val="00886A39"/>
     <w:rPr>
       <w:rFonts w:ascii="Times New Roman" w:eastAsiaTheme="majorEastAsia" w:hAnsi="Times New Roman" w:cstheme="majorBidi"/>
       <w:b/>
-      <w:color w:val="2E74B5" w:themeColor="accent1" w:themeShade="BF"/>
+      <w:color w:val="000000" w:themeColor="text1"/>
       <w:sz w:val="40"/>
       <w:szCs w:val="32"/>
     </w:rPr>
@@ -6464,10 +6042,10 @@
     <w:basedOn w:val="DefaultParagraphFont"/>
     <w:link w:val="Heading2"/>
     <w:uiPriority w:val="9"/>
-    <w:rsid w:val="006773DD"/>
+    <w:rsid w:val="00886A39"/>
     <w:rPr>
       <w:rFonts w:ascii="Times New Roman" w:eastAsiaTheme="majorEastAsia" w:hAnsi="Times New Roman" w:cstheme="majorBidi"/>
-      <w:color w:val="2E74B5" w:themeColor="accent1" w:themeShade="BF"/>
+      <w:color w:val="000000" w:themeColor="text1"/>
       <w:sz w:val="32"/>
       <w:szCs w:val="26"/>
     </w:rPr>

</xml_diff>

<commit_message>
cập nhập lại file tương ứng với code, thêm visual và audio features
</commit_message>
<xml_diff>
--- a/Project Design Document.docx
+++ b/Project Design Document.docx
@@ -1659,7 +1659,23 @@
                 <w:sz w:val="28"/>
                 <w:szCs w:val="28"/>
               </w:rPr>
-              <w:t>5/6/7, tăng 1 đơn vị mỗ</w:t>
+              <w:t>5/6/7, tăng 1</w:t>
+            </w:r>
+            <w:r>
+              <w:rPr>
+                <w:rFonts w:ascii="Times New Roman" w:hAnsi="Times New Roman" w:cs="Times New Roman"/>
+                <w:sz w:val="28"/>
+                <w:szCs w:val="28"/>
+              </w:rPr>
+              <w:t xml:space="preserve"> </w:t>
+            </w:r>
+            <w:r>
+              <w:rPr>
+                <w:rFonts w:ascii="Times New Roman" w:hAnsi="Times New Roman" w:cs="Times New Roman"/>
+                <w:sz w:val="28"/>
+                <w:szCs w:val="28"/>
+              </w:rPr>
+              <w:t>đơn vị mỗ</w:t>
             </w:r>
             <w:r>
               <w:rPr>
@@ -1840,7 +1856,23 @@
                 <w:sz w:val="28"/>
                 <w:szCs w:val="28"/>
               </w:rPr>
-              <w:t>5/6/7, tăng 1 đơn vị mỗ</w:t>
+              <w:t>5/6/7, tăng 1</w:t>
+            </w:r>
+            <w:r>
+              <w:rPr>
+                <w:rFonts w:ascii="Times New Roman" w:hAnsi="Times New Roman" w:cs="Times New Roman"/>
+                <w:sz w:val="28"/>
+                <w:szCs w:val="28"/>
+              </w:rPr>
+              <w:t>.5</w:t>
+            </w:r>
+            <w:r>
+              <w:rPr>
+                <w:rFonts w:ascii="Times New Roman" w:hAnsi="Times New Roman" w:cs="Times New Roman"/>
+                <w:sz w:val="28"/>
+                <w:szCs w:val="28"/>
+              </w:rPr>
+              <w:t xml:space="preserve"> đơn vị mỗ</w:t>
             </w:r>
             <w:r>
               <w:rPr>
@@ -2005,7 +2037,31 @@
                 <w:sz w:val="28"/>
                 <w:szCs w:val="28"/>
               </w:rPr>
-              <w:t>5/6/7, tăng 1 đơn vị mỗ</w:t>
+              <w:t>5/6/7, tăng 1</w:t>
+            </w:r>
+            <w:r>
+              <w:rPr>
+                <w:rFonts w:ascii="Times New Roman" w:hAnsi="Times New Roman" w:cs="Times New Roman"/>
+                <w:sz w:val="28"/>
+                <w:szCs w:val="28"/>
+              </w:rPr>
+              <w:t>.</w:t>
+            </w:r>
+            <w:r>
+              <w:rPr>
+                <w:rFonts w:ascii="Times New Roman" w:hAnsi="Times New Roman" w:cs="Times New Roman"/>
+                <w:sz w:val="28"/>
+                <w:szCs w:val="28"/>
+              </w:rPr>
+              <w:t>3</w:t>
+            </w:r>
+            <w:r>
+              <w:rPr>
+                <w:rFonts w:ascii="Times New Roman" w:hAnsi="Times New Roman" w:cs="Times New Roman"/>
+                <w:sz w:val="28"/>
+                <w:szCs w:val="28"/>
+              </w:rPr>
+              <w:t xml:space="preserve"> đơn vị mỗ</w:t>
             </w:r>
             <w:r>
               <w:rPr>
@@ -2047,7 +2103,7 @@
                 <w:sz w:val="28"/>
                 <w:szCs w:val="28"/>
               </w:rPr>
-              <w:t>1.5</w:t>
+              <w:t>1.6</w:t>
             </w:r>
           </w:p>
         </w:tc>
@@ -2299,7 +2355,23 @@
           <w:sz w:val="28"/>
           <w:szCs w:val="28"/>
         </w:rPr>
-        <w:t>Tăng gấp đôi sát thương trong vòng 5/10</w:t>
+        <w:t>Tăng gấ</w:t>
+      </w:r>
+      <w:r>
+        <w:rPr>
+          <w:rFonts w:ascii="Times New Roman" w:hAnsi="Times New Roman" w:cs="Times New Roman"/>
+          <w:sz w:val="28"/>
+          <w:szCs w:val="28"/>
+        </w:rPr>
+        <w:t>p đôi sát thương trong vòng 10/2</w:t>
+      </w:r>
+      <w:r>
+        <w:rPr>
+          <w:rFonts w:ascii="Times New Roman" w:hAnsi="Times New Roman" w:cs="Times New Roman"/>
+          <w:sz w:val="28"/>
+          <w:szCs w:val="28"/>
+        </w:rPr>
+        <w:t>0</w:t>
       </w:r>
       <w:r>
         <w:rPr>
@@ -3414,8 +3486,6 @@
               </w:rPr>
               <w:t>Home</w:t>
             </w:r>
-            <w:bookmarkStart w:id="0" w:name="_GoBack"/>
-            <w:bookmarkEnd w:id="0"/>
           </w:p>
         </w:tc>
         <w:tc>
@@ -3564,9 +3634,31 @@
     </w:p>
     <w:p>
       <w:pPr>
+        <w:pStyle w:val="Heading1"/>
+      </w:pPr>
+      <w:r>
+        <w:t>Visual &amp; Audio Features</w:t>
+      </w:r>
+    </w:p>
+    <w:p>
+      <w:pPr>
+        <w:pStyle w:val="Heading2"/>
+      </w:pPr>
+      <w:r>
+        <w:t>Visual Features</w:t>
+      </w:r>
+    </w:p>
+    <w:p>
+      <w:pPr>
+        <w:pStyle w:val="ListParagraph"/>
+        <w:numPr>
+          <w:ilvl w:val="0"/>
+          <w:numId w:val="17"/>
+        </w:numPr>
         <w:tabs>
           <w:tab w:val="left" w:pos="2520"/>
         </w:tabs>
+        <w:ind w:left="1800"/>
         <w:rPr>
           <w:rFonts w:ascii="Times New Roman" w:hAnsi="Times New Roman" w:cs="Times New Roman"/>
           <w:color w:val="000000" w:themeColor="text1"/>
@@ -3574,6 +3666,285 @@
           <w:szCs w:val="28"/>
         </w:rPr>
       </w:pPr>
+      <w:r>
+        <w:rPr>
+          <w:rFonts w:ascii="Times New Roman" w:hAnsi="Times New Roman" w:cs="Times New Roman"/>
+          <w:color w:val="000000" w:themeColor="text1"/>
+          <w:sz w:val="28"/>
+          <w:szCs w:val="28"/>
+        </w:rPr>
+        <w:t>HUD:</w:t>
+      </w:r>
+    </w:p>
+    <w:p>
+      <w:pPr>
+        <w:pStyle w:val="ListParagraph"/>
+        <w:numPr>
+          <w:ilvl w:val="1"/>
+          <w:numId w:val="17"/>
+        </w:numPr>
+        <w:tabs>
+          <w:tab w:val="left" w:pos="2520"/>
+        </w:tabs>
+        <w:ind w:left="2160"/>
+        <w:rPr>
+          <w:rFonts w:ascii="Times New Roman" w:hAnsi="Times New Roman" w:cs="Times New Roman"/>
+          <w:color w:val="000000" w:themeColor="text1"/>
+          <w:sz w:val="28"/>
+          <w:szCs w:val="28"/>
+        </w:rPr>
+      </w:pPr>
+      <w:r>
+        <w:rPr>
+          <w:rFonts w:ascii="Times New Roman" w:hAnsi="Times New Roman" w:cs="Times New Roman"/>
+          <w:color w:val="000000" w:themeColor="text1"/>
+          <w:sz w:val="28"/>
+          <w:szCs w:val="28"/>
+        </w:rPr>
+        <w:t>T</w:t>
+      </w:r>
+      <w:r>
+        <w:rPr>
+          <w:rFonts w:ascii="Times New Roman" w:hAnsi="Times New Roman" w:cs="Times New Roman"/>
+          <w:color w:val="000000" w:themeColor="text1"/>
+          <w:sz w:val="28"/>
+          <w:szCs w:val="28"/>
+        </w:rPr>
+        <w:t xml:space="preserve">op left </w:t>
+      </w:r>
+      <w:r>
+        <w:rPr>
+          <w:rFonts w:ascii="Times New Roman" w:hAnsi="Times New Roman" w:cs="Times New Roman"/>
+          <w:color w:val="000000" w:themeColor="text1"/>
+          <w:sz w:val="28"/>
+          <w:szCs w:val="28"/>
+        </w:rPr>
+        <w:t>–</w:t>
+      </w:r>
+      <w:r>
+        <w:rPr>
+          <w:rFonts w:ascii="Times New Roman" w:hAnsi="Times New Roman" w:cs="Times New Roman"/>
+          <w:color w:val="000000" w:themeColor="text1"/>
+          <w:sz w:val="28"/>
+          <w:szCs w:val="28"/>
+        </w:rPr>
+        <w:t xml:space="preserve"> </w:t>
+      </w:r>
+      <w:r>
+        <w:rPr>
+          <w:rFonts w:ascii="Times New Roman" w:hAnsi="Times New Roman" w:cs="Times New Roman"/>
+          <w:color w:val="000000" w:themeColor="text1"/>
+          <w:sz w:val="28"/>
+          <w:szCs w:val="28"/>
+        </w:rPr>
+        <w:t xml:space="preserve">high score, score </w:t>
+      </w:r>
+      <w:r>
+        <w:rPr>
+          <w:rFonts w:ascii="Times New Roman" w:hAnsi="Times New Roman" w:cs="Times New Roman"/>
+          <w:color w:val="000000" w:themeColor="text1"/>
+          <w:sz w:val="28"/>
+          <w:szCs w:val="28"/>
+        </w:rPr>
+        <w:t xml:space="preserve">and </w:t>
+      </w:r>
+      <w:r>
+        <w:rPr>
+          <w:rFonts w:ascii="Times New Roman" w:hAnsi="Times New Roman" w:cs="Times New Roman"/>
+          <w:color w:val="000000" w:themeColor="text1"/>
+          <w:sz w:val="28"/>
+          <w:szCs w:val="28"/>
+        </w:rPr>
+        <w:t>ammo</w:t>
+      </w:r>
+    </w:p>
+    <w:p>
+      <w:pPr>
+        <w:pStyle w:val="ListParagraph"/>
+        <w:numPr>
+          <w:ilvl w:val="1"/>
+          <w:numId w:val="17"/>
+        </w:numPr>
+        <w:tabs>
+          <w:tab w:val="left" w:pos="2520"/>
+        </w:tabs>
+        <w:ind w:left="2160"/>
+        <w:rPr>
+          <w:rFonts w:ascii="Times New Roman" w:hAnsi="Times New Roman" w:cs="Times New Roman"/>
+          <w:color w:val="000000" w:themeColor="text1"/>
+          <w:sz w:val="28"/>
+          <w:szCs w:val="28"/>
+        </w:rPr>
+      </w:pPr>
+      <w:r>
+        <w:rPr>
+          <w:rFonts w:ascii="Times New Roman" w:hAnsi="Times New Roman" w:cs="Times New Roman"/>
+          <w:color w:val="000000" w:themeColor="text1"/>
+          <w:sz w:val="28"/>
+          <w:szCs w:val="28"/>
+        </w:rPr>
+        <w:t xml:space="preserve">Top right – </w:t>
+      </w:r>
+      <w:r>
+        <w:rPr>
+          <w:rFonts w:ascii="Times New Roman" w:hAnsi="Times New Roman" w:cs="Times New Roman"/>
+          <w:color w:val="000000" w:themeColor="text1"/>
+          <w:sz w:val="28"/>
+          <w:szCs w:val="28"/>
+        </w:rPr>
+        <w:t>pause</w:t>
+      </w:r>
+    </w:p>
+    <w:p>
+      <w:pPr>
+        <w:pStyle w:val="Heading2"/>
+      </w:pPr>
+      <w:r>
+        <w:t>Audio Features</w:t>
+      </w:r>
+    </w:p>
+    <w:p>
+      <w:pPr>
+        <w:pStyle w:val="ListParagraph"/>
+        <w:numPr>
+          <w:ilvl w:val="0"/>
+          <w:numId w:val="17"/>
+        </w:numPr>
+        <w:tabs>
+          <w:tab w:val="left" w:pos="2520"/>
+        </w:tabs>
+        <w:ind w:left="1800"/>
+        <w:rPr>
+          <w:rFonts w:ascii="Times New Roman" w:hAnsi="Times New Roman" w:cs="Times New Roman"/>
+          <w:color w:val="000000" w:themeColor="text1"/>
+          <w:sz w:val="28"/>
+          <w:szCs w:val="28"/>
+        </w:rPr>
+      </w:pPr>
+      <w:bookmarkStart w:id="0" w:name="_GoBack"/>
+      <w:r>
+        <w:rPr>
+          <w:rFonts w:ascii="Times New Roman" w:hAnsi="Times New Roman" w:cs="Times New Roman"/>
+          <w:color w:val="000000" w:themeColor="text1"/>
+          <w:sz w:val="28"/>
+          <w:szCs w:val="28"/>
+        </w:rPr>
+        <w:t>Reload ammo</w:t>
+      </w:r>
+    </w:p>
+    <w:p>
+      <w:pPr>
+        <w:pStyle w:val="ListParagraph"/>
+        <w:numPr>
+          <w:ilvl w:val="0"/>
+          <w:numId w:val="17"/>
+        </w:numPr>
+        <w:tabs>
+          <w:tab w:val="left" w:pos="2520"/>
+        </w:tabs>
+        <w:ind w:left="1800"/>
+        <w:rPr>
+          <w:rFonts w:ascii="Times New Roman" w:hAnsi="Times New Roman" w:cs="Times New Roman"/>
+          <w:color w:val="000000" w:themeColor="text1"/>
+          <w:sz w:val="28"/>
+          <w:szCs w:val="28"/>
+        </w:rPr>
+      </w:pPr>
+      <w:r>
+        <w:rPr>
+          <w:rFonts w:ascii="Times New Roman" w:hAnsi="Times New Roman" w:cs="Times New Roman"/>
+          <w:color w:val="000000" w:themeColor="text1"/>
+          <w:sz w:val="28"/>
+          <w:szCs w:val="28"/>
+        </w:rPr>
+        <w:t>Shoot</w:t>
+      </w:r>
+    </w:p>
+    <w:p>
+      <w:pPr>
+        <w:pStyle w:val="ListParagraph"/>
+        <w:numPr>
+          <w:ilvl w:val="0"/>
+          <w:numId w:val="17"/>
+        </w:numPr>
+        <w:tabs>
+          <w:tab w:val="left" w:pos="2520"/>
+        </w:tabs>
+        <w:ind w:left="1800"/>
+        <w:rPr>
+          <w:rFonts w:ascii="Times New Roman" w:hAnsi="Times New Roman" w:cs="Times New Roman"/>
+          <w:color w:val="000000" w:themeColor="text1"/>
+          <w:sz w:val="28"/>
+          <w:szCs w:val="28"/>
+        </w:rPr>
+      </w:pPr>
+      <w:r>
+        <w:rPr>
+          <w:rFonts w:ascii="Times New Roman" w:hAnsi="Times New Roman" w:cs="Times New Roman"/>
+          <w:color w:val="000000" w:themeColor="text1"/>
+          <w:sz w:val="28"/>
+          <w:szCs w:val="28"/>
+        </w:rPr>
+        <w:t>Hit</w:t>
+      </w:r>
+    </w:p>
+    <w:p>
+      <w:pPr>
+        <w:pStyle w:val="ListParagraph"/>
+        <w:numPr>
+          <w:ilvl w:val="0"/>
+          <w:numId w:val="17"/>
+        </w:numPr>
+        <w:tabs>
+          <w:tab w:val="left" w:pos="2520"/>
+        </w:tabs>
+        <w:ind w:left="1800"/>
+        <w:rPr>
+          <w:rFonts w:ascii="Times New Roman" w:hAnsi="Times New Roman" w:cs="Times New Roman"/>
+          <w:color w:val="000000" w:themeColor="text1"/>
+          <w:sz w:val="28"/>
+          <w:szCs w:val="28"/>
+        </w:rPr>
+      </w:pPr>
+      <w:r>
+        <w:rPr>
+          <w:rFonts w:ascii="Times New Roman" w:hAnsi="Times New Roman" w:cs="Times New Roman"/>
+          <w:color w:val="000000" w:themeColor="text1"/>
+          <w:sz w:val="28"/>
+          <w:szCs w:val="28"/>
+        </w:rPr>
+        <w:t>Monster die</w:t>
+      </w:r>
+    </w:p>
+    <w:p>
+      <w:pPr>
+        <w:pStyle w:val="ListParagraph"/>
+        <w:numPr>
+          <w:ilvl w:val="0"/>
+          <w:numId w:val="17"/>
+        </w:numPr>
+        <w:tabs>
+          <w:tab w:val="left" w:pos="2520"/>
+        </w:tabs>
+        <w:ind w:left="1800"/>
+        <w:rPr>
+          <w:rFonts w:ascii="Times New Roman" w:hAnsi="Times New Roman" w:cs="Times New Roman"/>
+          <w:color w:val="000000" w:themeColor="text1"/>
+          <w:sz w:val="28"/>
+          <w:szCs w:val="28"/>
+        </w:rPr>
+      </w:pPr>
+      <w:r>
+        <w:rPr>
+          <w:rFonts w:ascii="Times New Roman" w:hAnsi="Times New Roman" w:cs="Times New Roman"/>
+          <w:color w:val="000000" w:themeColor="text1"/>
+          <w:sz w:val="28"/>
+          <w:szCs w:val="28"/>
+        </w:rPr>
+        <w:lastRenderedPageBreak/>
+        <w:t>Combat theme</w:t>
+      </w:r>
+      <w:bookmarkEnd w:id="0"/>
     </w:p>
     <w:sectPr>
       <w:pgSz w:w="12240" w:h="15840"/>
@@ -3820,6 +4191,232 @@
     </w:lvl>
   </w:abstractNum>
   <w:abstractNum w:abstractNumId="2">
+    <w:nsid w:val="0D866EBF"/>
+    <w:multiLevelType w:val="hybridMultilevel"/>
+    <w:tmpl w:val="EDC2F428"/>
+    <w:lvl w:ilvl="0" w:tplc="04090001">
+      <w:start w:val="1"/>
+      <w:numFmt w:val="bullet"/>
+      <w:lvlText w:val=""/>
+      <w:lvlJc w:val="left"/>
+      <w:pPr>
+        <w:ind w:left="720" w:hanging="360"/>
+      </w:pPr>
+      <w:rPr>
+        <w:rFonts w:ascii="Symbol" w:hAnsi="Symbol" w:hint="default"/>
+      </w:rPr>
+    </w:lvl>
+    <w:lvl w:ilvl="1" w:tplc="04090003" w:tentative="1">
+      <w:start w:val="1"/>
+      <w:numFmt w:val="bullet"/>
+      <w:lvlText w:val="o"/>
+      <w:lvlJc w:val="left"/>
+      <w:pPr>
+        <w:ind w:left="1440" w:hanging="360"/>
+      </w:pPr>
+      <w:rPr>
+        <w:rFonts w:ascii="Courier New" w:hAnsi="Courier New" w:cs="Courier New" w:hint="default"/>
+      </w:rPr>
+    </w:lvl>
+    <w:lvl w:ilvl="2" w:tplc="04090005" w:tentative="1">
+      <w:start w:val="1"/>
+      <w:numFmt w:val="bullet"/>
+      <w:lvlText w:val=""/>
+      <w:lvlJc w:val="left"/>
+      <w:pPr>
+        <w:ind w:left="2160" w:hanging="360"/>
+      </w:pPr>
+      <w:rPr>
+        <w:rFonts w:ascii="Wingdings" w:hAnsi="Wingdings" w:hint="default"/>
+      </w:rPr>
+    </w:lvl>
+    <w:lvl w:ilvl="3" w:tplc="04090001" w:tentative="1">
+      <w:start w:val="1"/>
+      <w:numFmt w:val="bullet"/>
+      <w:lvlText w:val=""/>
+      <w:lvlJc w:val="left"/>
+      <w:pPr>
+        <w:ind w:left="2880" w:hanging="360"/>
+      </w:pPr>
+      <w:rPr>
+        <w:rFonts w:ascii="Symbol" w:hAnsi="Symbol" w:hint="default"/>
+      </w:rPr>
+    </w:lvl>
+    <w:lvl w:ilvl="4" w:tplc="04090003" w:tentative="1">
+      <w:start w:val="1"/>
+      <w:numFmt w:val="bullet"/>
+      <w:lvlText w:val="o"/>
+      <w:lvlJc w:val="left"/>
+      <w:pPr>
+        <w:ind w:left="3600" w:hanging="360"/>
+      </w:pPr>
+      <w:rPr>
+        <w:rFonts w:ascii="Courier New" w:hAnsi="Courier New" w:cs="Courier New" w:hint="default"/>
+      </w:rPr>
+    </w:lvl>
+    <w:lvl w:ilvl="5" w:tplc="04090005" w:tentative="1">
+      <w:start w:val="1"/>
+      <w:numFmt w:val="bullet"/>
+      <w:lvlText w:val=""/>
+      <w:lvlJc w:val="left"/>
+      <w:pPr>
+        <w:ind w:left="4320" w:hanging="360"/>
+      </w:pPr>
+      <w:rPr>
+        <w:rFonts w:ascii="Wingdings" w:hAnsi="Wingdings" w:hint="default"/>
+      </w:rPr>
+    </w:lvl>
+    <w:lvl w:ilvl="6" w:tplc="04090001" w:tentative="1">
+      <w:start w:val="1"/>
+      <w:numFmt w:val="bullet"/>
+      <w:lvlText w:val=""/>
+      <w:lvlJc w:val="left"/>
+      <w:pPr>
+        <w:ind w:left="5040" w:hanging="360"/>
+      </w:pPr>
+      <w:rPr>
+        <w:rFonts w:ascii="Symbol" w:hAnsi="Symbol" w:hint="default"/>
+      </w:rPr>
+    </w:lvl>
+    <w:lvl w:ilvl="7" w:tplc="04090003" w:tentative="1">
+      <w:start w:val="1"/>
+      <w:numFmt w:val="bullet"/>
+      <w:lvlText w:val="o"/>
+      <w:lvlJc w:val="left"/>
+      <w:pPr>
+        <w:ind w:left="5760" w:hanging="360"/>
+      </w:pPr>
+      <w:rPr>
+        <w:rFonts w:ascii="Courier New" w:hAnsi="Courier New" w:cs="Courier New" w:hint="default"/>
+      </w:rPr>
+    </w:lvl>
+    <w:lvl w:ilvl="8" w:tplc="04090005" w:tentative="1">
+      <w:start w:val="1"/>
+      <w:numFmt w:val="bullet"/>
+      <w:lvlText w:val=""/>
+      <w:lvlJc w:val="left"/>
+      <w:pPr>
+        <w:ind w:left="6480" w:hanging="360"/>
+      </w:pPr>
+      <w:rPr>
+        <w:rFonts w:ascii="Wingdings" w:hAnsi="Wingdings" w:hint="default"/>
+      </w:rPr>
+    </w:lvl>
+  </w:abstractNum>
+  <w:abstractNum w:abstractNumId="3">
+    <w:nsid w:val="16236425"/>
+    <w:multiLevelType w:val="hybridMultilevel"/>
+    <w:tmpl w:val="8012DBA4"/>
+    <w:lvl w:ilvl="0" w:tplc="04090001">
+      <w:start w:val="1"/>
+      <w:numFmt w:val="bullet"/>
+      <w:lvlText w:val=""/>
+      <w:lvlJc w:val="left"/>
+      <w:pPr>
+        <w:ind w:left="720" w:hanging="360"/>
+      </w:pPr>
+      <w:rPr>
+        <w:rFonts w:ascii="Symbol" w:hAnsi="Symbol" w:hint="default"/>
+      </w:rPr>
+    </w:lvl>
+    <w:lvl w:ilvl="1" w:tplc="04090003">
+      <w:start w:val="1"/>
+      <w:numFmt w:val="bullet"/>
+      <w:lvlText w:val="o"/>
+      <w:lvlJc w:val="left"/>
+      <w:pPr>
+        <w:ind w:left="1440" w:hanging="360"/>
+      </w:pPr>
+      <w:rPr>
+        <w:rFonts w:ascii="Courier New" w:hAnsi="Courier New" w:cs="Courier New" w:hint="default"/>
+      </w:rPr>
+    </w:lvl>
+    <w:lvl w:ilvl="2" w:tplc="04090005" w:tentative="1">
+      <w:start w:val="1"/>
+      <w:numFmt w:val="bullet"/>
+      <w:lvlText w:val=""/>
+      <w:lvlJc w:val="left"/>
+      <w:pPr>
+        <w:ind w:left="2160" w:hanging="360"/>
+      </w:pPr>
+      <w:rPr>
+        <w:rFonts w:ascii="Wingdings" w:hAnsi="Wingdings" w:hint="default"/>
+      </w:rPr>
+    </w:lvl>
+    <w:lvl w:ilvl="3" w:tplc="04090001" w:tentative="1">
+      <w:start w:val="1"/>
+      <w:numFmt w:val="bullet"/>
+      <w:lvlText w:val=""/>
+      <w:lvlJc w:val="left"/>
+      <w:pPr>
+        <w:ind w:left="2880" w:hanging="360"/>
+      </w:pPr>
+      <w:rPr>
+        <w:rFonts w:ascii="Symbol" w:hAnsi="Symbol" w:hint="default"/>
+      </w:rPr>
+    </w:lvl>
+    <w:lvl w:ilvl="4" w:tplc="04090003" w:tentative="1">
+      <w:start w:val="1"/>
+      <w:numFmt w:val="bullet"/>
+      <w:lvlText w:val="o"/>
+      <w:lvlJc w:val="left"/>
+      <w:pPr>
+        <w:ind w:left="3600" w:hanging="360"/>
+      </w:pPr>
+      <w:rPr>
+        <w:rFonts w:ascii="Courier New" w:hAnsi="Courier New" w:cs="Courier New" w:hint="default"/>
+      </w:rPr>
+    </w:lvl>
+    <w:lvl w:ilvl="5" w:tplc="04090005" w:tentative="1">
+      <w:start w:val="1"/>
+      <w:numFmt w:val="bullet"/>
+      <w:lvlText w:val=""/>
+      <w:lvlJc w:val="left"/>
+      <w:pPr>
+        <w:ind w:left="4320" w:hanging="360"/>
+      </w:pPr>
+      <w:rPr>
+        <w:rFonts w:ascii="Wingdings" w:hAnsi="Wingdings" w:hint="default"/>
+      </w:rPr>
+    </w:lvl>
+    <w:lvl w:ilvl="6" w:tplc="04090001" w:tentative="1">
+      <w:start w:val="1"/>
+      <w:numFmt w:val="bullet"/>
+      <w:lvlText w:val=""/>
+      <w:lvlJc w:val="left"/>
+      <w:pPr>
+        <w:ind w:left="5040" w:hanging="360"/>
+      </w:pPr>
+      <w:rPr>
+        <w:rFonts w:ascii="Symbol" w:hAnsi="Symbol" w:hint="default"/>
+      </w:rPr>
+    </w:lvl>
+    <w:lvl w:ilvl="7" w:tplc="04090003" w:tentative="1">
+      <w:start w:val="1"/>
+      <w:numFmt w:val="bullet"/>
+      <w:lvlText w:val="o"/>
+      <w:lvlJc w:val="left"/>
+      <w:pPr>
+        <w:ind w:left="5760" w:hanging="360"/>
+      </w:pPr>
+      <w:rPr>
+        <w:rFonts w:ascii="Courier New" w:hAnsi="Courier New" w:cs="Courier New" w:hint="default"/>
+      </w:rPr>
+    </w:lvl>
+    <w:lvl w:ilvl="8" w:tplc="04090005" w:tentative="1">
+      <w:start w:val="1"/>
+      <w:numFmt w:val="bullet"/>
+      <w:lvlText w:val=""/>
+      <w:lvlJc w:val="left"/>
+      <w:pPr>
+        <w:ind w:left="6480" w:hanging="360"/>
+      </w:pPr>
+      <w:rPr>
+        <w:rFonts w:ascii="Wingdings" w:hAnsi="Wingdings" w:hint="default"/>
+      </w:rPr>
+    </w:lvl>
+  </w:abstractNum>
+  <w:abstractNum w:abstractNumId="4">
     <w:nsid w:val="20104642"/>
     <w:multiLevelType w:val="multilevel"/>
     <w:tmpl w:val="50983918"/>
@@ -3920,7 +4517,7 @@
       </w:pPr>
     </w:lvl>
   </w:abstractNum>
-  <w:abstractNum w:abstractNumId="3">
+  <w:abstractNum w:abstractNumId="5">
     <w:nsid w:val="20B90BE2"/>
     <w:multiLevelType w:val="hybridMultilevel"/>
     <w:tmpl w:val="F4C27474"/>
@@ -4033,7 +4630,7 @@
       </w:rPr>
     </w:lvl>
   </w:abstractNum>
-  <w:abstractNum w:abstractNumId="4">
+  <w:abstractNum w:abstractNumId="6">
     <w:nsid w:val="25E458F4"/>
     <w:multiLevelType w:val="hybridMultilevel"/>
     <w:tmpl w:val="56A42B72"/>
@@ -4146,7 +4743,7 @@
       </w:rPr>
     </w:lvl>
   </w:abstractNum>
-  <w:abstractNum w:abstractNumId="5">
+  <w:abstractNum w:abstractNumId="7">
     <w:nsid w:val="2FCE3437"/>
     <w:multiLevelType w:val="hybridMultilevel"/>
     <w:tmpl w:val="E33AC1FE"/>
@@ -4259,7 +4856,7 @@
       </w:rPr>
     </w:lvl>
   </w:abstractNum>
-  <w:abstractNum w:abstractNumId="6">
+  <w:abstractNum w:abstractNumId="8">
     <w:nsid w:val="35E55998"/>
     <w:multiLevelType w:val="hybridMultilevel"/>
     <w:tmpl w:val="9396778C"/>
@@ -4372,7 +4969,7 @@
       </w:rPr>
     </w:lvl>
   </w:abstractNum>
-  <w:abstractNum w:abstractNumId="7">
+  <w:abstractNum w:abstractNumId="9">
     <w:nsid w:val="43D338D0"/>
     <w:multiLevelType w:val="hybridMultilevel"/>
     <w:tmpl w:val="526428CA"/>
@@ -4485,7 +5082,7 @@
       </w:rPr>
     </w:lvl>
   </w:abstractNum>
-  <w:abstractNum w:abstractNumId="8">
+  <w:abstractNum w:abstractNumId="10">
     <w:nsid w:val="4D6B53AE"/>
     <w:multiLevelType w:val="hybridMultilevel"/>
     <w:tmpl w:val="1B68ED0C"/>
@@ -4598,7 +5195,7 @@
       </w:rPr>
     </w:lvl>
   </w:abstractNum>
-  <w:abstractNum w:abstractNumId="9">
+  <w:abstractNum w:abstractNumId="11">
     <w:nsid w:val="54F62C70"/>
     <w:multiLevelType w:val="hybridMultilevel"/>
     <w:tmpl w:val="699A93F2"/>
@@ -4711,7 +5308,7 @@
       </w:rPr>
     </w:lvl>
   </w:abstractNum>
-  <w:abstractNum w:abstractNumId="10">
+  <w:abstractNum w:abstractNumId="12">
     <w:nsid w:val="5D3C1F5D"/>
     <w:multiLevelType w:val="hybridMultilevel"/>
     <w:tmpl w:val="B2DEA0C2"/>
@@ -4824,7 +5421,7 @@
       </w:rPr>
     </w:lvl>
   </w:abstractNum>
-  <w:abstractNum w:abstractNumId="11">
+  <w:abstractNum w:abstractNumId="13">
     <w:nsid w:val="5D4E54FE"/>
     <w:multiLevelType w:val="hybridMultilevel"/>
     <w:tmpl w:val="92B0FDEE"/>
@@ -4937,7 +5534,7 @@
       </w:rPr>
     </w:lvl>
   </w:abstractNum>
-  <w:abstractNum w:abstractNumId="12">
+  <w:abstractNum w:abstractNumId="14">
     <w:nsid w:val="6A1F6384"/>
     <w:multiLevelType w:val="hybridMultilevel"/>
     <w:tmpl w:val="0DD89ACC"/>
@@ -5050,7 +5647,7 @@
       </w:rPr>
     </w:lvl>
   </w:abstractNum>
-  <w:abstractNum w:abstractNumId="13">
+  <w:abstractNum w:abstractNumId="15">
     <w:nsid w:val="77E261E1"/>
     <w:multiLevelType w:val="hybridMultilevel"/>
     <w:tmpl w:val="6AE432F2"/>
@@ -5163,7 +5760,7 @@
       </w:rPr>
     </w:lvl>
   </w:abstractNum>
-  <w:abstractNum w:abstractNumId="14">
+  <w:abstractNum w:abstractNumId="16">
     <w:nsid w:val="7B7E57EB"/>
     <w:multiLevelType w:val="hybridMultilevel"/>
     <w:tmpl w:val="6F2A005E"/>
@@ -5277,49 +5874,55 @@
     </w:lvl>
   </w:abstractNum>
   <w:num w:numId="1">
-    <w:abstractNumId w:val="3"/>
+    <w:abstractNumId w:val="5"/>
   </w:num>
   <w:num w:numId="2">
-    <w:abstractNumId w:val="5"/>
+    <w:abstractNumId w:val="7"/>
   </w:num>
   <w:num w:numId="3">
-    <w:abstractNumId w:val="8"/>
+    <w:abstractNumId w:val="10"/>
   </w:num>
   <w:num w:numId="4">
-    <w:abstractNumId w:val="10"/>
+    <w:abstractNumId w:val="12"/>
   </w:num>
   <w:num w:numId="5">
-    <w:abstractNumId w:val="12"/>
+    <w:abstractNumId w:val="14"/>
   </w:num>
   <w:num w:numId="6">
-    <w:abstractNumId w:val="4"/>
+    <w:abstractNumId w:val="6"/>
   </w:num>
   <w:num w:numId="7">
-    <w:abstractNumId w:val="11"/>
+    <w:abstractNumId w:val="13"/>
   </w:num>
   <w:num w:numId="8">
-    <w:abstractNumId w:val="9"/>
+    <w:abstractNumId w:val="11"/>
   </w:num>
   <w:num w:numId="9">
     <w:abstractNumId w:val="0"/>
   </w:num>
   <w:num w:numId="10">
-    <w:abstractNumId w:val="13"/>
+    <w:abstractNumId w:val="15"/>
   </w:num>
   <w:num w:numId="11">
-    <w:abstractNumId w:val="7"/>
+    <w:abstractNumId w:val="9"/>
   </w:num>
   <w:num w:numId="12">
-    <w:abstractNumId w:val="6"/>
+    <w:abstractNumId w:val="8"/>
   </w:num>
   <w:num w:numId="13">
-    <w:abstractNumId w:val="14"/>
+    <w:abstractNumId w:val="16"/>
   </w:num>
   <w:num w:numId="14">
     <w:abstractNumId w:val="1"/>
   </w:num>
   <w:num w:numId="15">
+    <w:abstractNumId w:val="4"/>
+  </w:num>
+  <w:num w:numId="16">
     <w:abstractNumId w:val="2"/>
+  </w:num>
+  <w:num w:numId="17">
+    <w:abstractNumId w:val="3"/>
   </w:num>
   <w:numIdMacAtCleanup w:val="15"/>
 </w:numbering>

</xml_diff>

<commit_message>
cập nhập file GDD
</commit_message>
<xml_diff>
--- a/Project Design Document.docx
+++ b/Project Design Document.docx
@@ -2935,6 +2935,63 @@
           </w:p>
         </w:tc>
       </w:tr>
+      <w:tr>
+        <w:tblPrEx>
+          <w:shd w:val="clear" w:color="auto" w:fill="auto"/>
+        </w:tblPrEx>
+        <w:tc>
+          <w:tcPr>
+            <w:tcW w:w="2160" w:type="dxa"/>
+            <w:shd w:val="clear" w:color="auto" w:fill="DEEAF6" w:themeFill="accent1" w:themeFillTint="33"/>
+          </w:tcPr>
+          <w:p>
+            <w:pPr>
+              <w:pStyle w:val="ListParagraph"/>
+              <w:ind w:left="0"/>
+              <w:rPr>
+                <w:rFonts w:ascii="Times New Roman" w:hAnsi="Times New Roman" w:cs="Times New Roman"/>
+                <w:sz w:val="28"/>
+                <w:szCs w:val="28"/>
+              </w:rPr>
+            </w:pPr>
+            <w:r>
+              <w:rPr>
+                <w:rFonts w:ascii="Times New Roman" w:hAnsi="Times New Roman" w:cs="Times New Roman"/>
+                <w:sz w:val="28"/>
+                <w:szCs w:val="28"/>
+              </w:rPr>
+              <w:t>Guide</w:t>
+            </w:r>
+          </w:p>
+        </w:tc>
+        <w:tc>
+          <w:tcPr>
+            <w:tcW w:w="6475" w:type="dxa"/>
+            <w:shd w:val="clear" w:color="auto" w:fill="DEEAF6" w:themeFill="accent1" w:themeFillTint="33"/>
+          </w:tcPr>
+          <w:p>
+            <w:pPr>
+              <w:pStyle w:val="ListParagraph"/>
+              <w:ind w:left="0"/>
+              <w:rPr>
+                <w:rFonts w:ascii="Times New Roman" w:hAnsi="Times New Roman" w:cs="Times New Roman"/>
+                <w:sz w:val="28"/>
+                <w:szCs w:val="28"/>
+              </w:rPr>
+            </w:pPr>
+            <w:r>
+              <w:rPr>
+                <w:rFonts w:ascii="Times New Roman" w:hAnsi="Times New Roman" w:cs="Times New Roman"/>
+                <w:sz w:val="28"/>
+                <w:szCs w:val="28"/>
+              </w:rPr>
+              <w:t>Hướng dẫn chơi</w:t>
+            </w:r>
+            <w:bookmarkStart w:id="0" w:name="_GoBack"/>
+            <w:bookmarkEnd w:id="0"/>
+          </w:p>
+        </w:tc>
+      </w:tr>
     </w:tbl>
     <w:p>
       <w:pPr>
@@ -3701,61 +3758,7 @@
           <w:sz w:val="28"/>
           <w:szCs w:val="28"/>
         </w:rPr>
-        <w:t>T</w:t>
-      </w:r>
-      <w:r>
-        <w:rPr>
-          <w:rFonts w:ascii="Times New Roman" w:hAnsi="Times New Roman" w:cs="Times New Roman"/>
-          <w:color w:val="000000" w:themeColor="text1"/>
-          <w:sz w:val="28"/>
-          <w:szCs w:val="28"/>
-        </w:rPr>
-        <w:t xml:space="preserve">op left </w:t>
-      </w:r>
-      <w:r>
-        <w:rPr>
-          <w:rFonts w:ascii="Times New Roman" w:hAnsi="Times New Roman" w:cs="Times New Roman"/>
-          <w:color w:val="000000" w:themeColor="text1"/>
-          <w:sz w:val="28"/>
-          <w:szCs w:val="28"/>
-        </w:rPr>
-        <w:t>–</w:t>
-      </w:r>
-      <w:r>
-        <w:rPr>
-          <w:rFonts w:ascii="Times New Roman" w:hAnsi="Times New Roman" w:cs="Times New Roman"/>
-          <w:color w:val="000000" w:themeColor="text1"/>
-          <w:sz w:val="28"/>
-          <w:szCs w:val="28"/>
-        </w:rPr>
-        <w:t xml:space="preserve"> </w:t>
-      </w:r>
-      <w:r>
-        <w:rPr>
-          <w:rFonts w:ascii="Times New Roman" w:hAnsi="Times New Roman" w:cs="Times New Roman"/>
-          <w:color w:val="000000" w:themeColor="text1"/>
-          <w:sz w:val="28"/>
-          <w:szCs w:val="28"/>
-        </w:rPr>
-        <w:t xml:space="preserve">high score, score </w:t>
-      </w:r>
-      <w:r>
-        <w:rPr>
-          <w:rFonts w:ascii="Times New Roman" w:hAnsi="Times New Roman" w:cs="Times New Roman"/>
-          <w:color w:val="000000" w:themeColor="text1"/>
-          <w:sz w:val="28"/>
-          <w:szCs w:val="28"/>
-        </w:rPr>
-        <w:t xml:space="preserve">and </w:t>
-      </w:r>
-      <w:r>
-        <w:rPr>
-          <w:rFonts w:ascii="Times New Roman" w:hAnsi="Times New Roman" w:cs="Times New Roman"/>
-          <w:color w:val="000000" w:themeColor="text1"/>
-          <w:sz w:val="28"/>
-          <w:szCs w:val="28"/>
-        </w:rPr>
-        <w:t>ammo</w:t>
+        <w:t>Top left – high score, score and ammo</w:t>
       </w:r>
     </w:p>
     <w:p>
@@ -3783,16 +3786,7 @@
           <w:sz w:val="28"/>
           <w:szCs w:val="28"/>
         </w:rPr>
-        <w:t xml:space="preserve">Top right – </w:t>
-      </w:r>
-      <w:r>
-        <w:rPr>
-          <w:rFonts w:ascii="Times New Roman" w:hAnsi="Times New Roman" w:cs="Times New Roman"/>
-          <w:color w:val="000000" w:themeColor="text1"/>
-          <w:sz w:val="28"/>
-          <w:szCs w:val="28"/>
-        </w:rPr>
-        <w:t>pause</w:t>
+        <w:t>Top right – pause</w:t>
       </w:r>
     </w:p>
     <w:p>
@@ -3821,7 +3815,6 @@
           <w:szCs w:val="28"/>
         </w:rPr>
       </w:pPr>
-      <w:bookmarkStart w:id="0" w:name="_GoBack"/>
       <w:r>
         <w:rPr>
           <w:rFonts w:ascii="Times New Roman" w:hAnsi="Times New Roman" w:cs="Times New Roman"/>
@@ -3913,7 +3906,17 @@
           <w:sz w:val="28"/>
           <w:szCs w:val="28"/>
         </w:rPr>
-        <w:t>Monster die</w:t>
+        <w:lastRenderedPageBreak/>
+        <w:t>Enemy</w:t>
+      </w:r>
+      <w:r>
+        <w:rPr>
+          <w:rFonts w:ascii="Times New Roman" w:hAnsi="Times New Roman" w:cs="Times New Roman"/>
+          <w:color w:val="000000" w:themeColor="text1"/>
+          <w:sz w:val="28"/>
+          <w:szCs w:val="28"/>
+        </w:rPr>
+        <w:t xml:space="preserve"> die</w:t>
       </w:r>
     </w:p>
     <w:p>
@@ -3941,10 +3944,64 @@
           <w:sz w:val="28"/>
           <w:szCs w:val="28"/>
         </w:rPr>
-        <w:lastRenderedPageBreak/>
         <w:t>Combat theme</w:t>
       </w:r>
-      <w:bookmarkEnd w:id="0"/>
+    </w:p>
+    <w:p>
+      <w:pPr>
+        <w:pStyle w:val="ListParagraph"/>
+        <w:numPr>
+          <w:ilvl w:val="0"/>
+          <w:numId w:val="17"/>
+        </w:numPr>
+        <w:tabs>
+          <w:tab w:val="left" w:pos="2520"/>
+        </w:tabs>
+        <w:ind w:left="1800"/>
+        <w:rPr>
+          <w:rFonts w:ascii="Times New Roman" w:hAnsi="Times New Roman" w:cs="Times New Roman"/>
+          <w:color w:val="000000" w:themeColor="text1"/>
+          <w:sz w:val="28"/>
+          <w:szCs w:val="28"/>
+        </w:rPr>
+      </w:pPr>
+      <w:r>
+        <w:rPr>
+          <w:rFonts w:ascii="Times New Roman" w:hAnsi="Times New Roman" w:cs="Times New Roman"/>
+          <w:color w:val="000000" w:themeColor="text1"/>
+          <w:sz w:val="28"/>
+          <w:szCs w:val="28"/>
+        </w:rPr>
+        <w:t>Menu theme</w:t>
+      </w:r>
+    </w:p>
+    <w:p>
+      <w:pPr>
+        <w:pStyle w:val="ListParagraph"/>
+        <w:numPr>
+          <w:ilvl w:val="0"/>
+          <w:numId w:val="17"/>
+        </w:numPr>
+        <w:tabs>
+          <w:tab w:val="left" w:pos="2520"/>
+        </w:tabs>
+        <w:ind w:left="1800"/>
+        <w:rPr>
+          <w:rFonts w:ascii="Times New Roman" w:hAnsi="Times New Roman" w:cs="Times New Roman"/>
+          <w:color w:val="000000" w:themeColor="text1"/>
+          <w:sz w:val="28"/>
+          <w:szCs w:val="28"/>
+        </w:rPr>
+      </w:pPr>
+      <w:r>
+        <w:rPr>
+          <w:rFonts w:ascii="Times New Roman" w:hAnsi="Times New Roman" w:cs="Times New Roman"/>
+          <w:color w:val="000000" w:themeColor="text1"/>
+          <w:sz w:val="28"/>
+          <w:szCs w:val="28"/>
+        </w:rPr>
+        <w:t>Warning</w:t>
+      </w:r>
     </w:p>
     <w:sectPr>
       <w:pgSz w:w="12240" w:h="15840"/>

</xml_diff>